<commit_message>
Data JPA and MVC document
Data JPA and MVC document
</commit_message>
<xml_diff>
--- a/Spring/Spring Data JPA.docx
+++ b/Spring/Spring Data JPA.docx
@@ -5083,32 +5083,18 @@
           <w:u w:val="single"/>
         </w:rPr>
       </w:pPr>
-      <w:proofErr w:type="spellStart"/>
       <w:r>
         <w:rPr>
           <w:b/>
           <w:u w:val="single"/>
         </w:rPr>
-        <w:t>Async</w:t>
-      </w:r>
-      <w:proofErr w:type="spellEnd"/>
-      <w:r>
-        <w:rPr>
-          <w:b/>
-          <w:u w:val="single"/>
-        </w:rPr>
-        <w:t xml:space="preserve"> query results</w:t>
-      </w:r>
-    </w:p>
-    <w:p>
-      <w:r>
-        <w:t xml:space="preserve">Enable </w:t>
-      </w:r>
-      <w:proofErr w:type="spellStart"/>
-      <w:r>
-        <w:t>async</w:t>
-      </w:r>
-      <w:proofErr w:type="spellEnd"/>
+        <w:t>Async query results</w:t>
+      </w:r>
+    </w:p>
+    <w:p>
+      <w:r>
+        <w:t>Enable async</w:t>
+      </w:r>
     </w:p>
     <w:p>
       <w:r>
@@ -7177,13 +7163,8 @@
     <w:p>
       <w:r>
         <w:lastRenderedPageBreak/>
-        <w:t xml:space="preserve">Create </w:t>
-      </w:r>
-      <w:proofErr w:type="spellStart"/>
-      <w:r>
-        <w:t>Json</w:t>
-      </w:r>
-      <w:proofErr w:type="spellEnd"/>
+        <w:t>Create Json</w:t>
+      </w:r>
     </w:p>
     <w:p>
       <w:r>
@@ -7230,13 +7211,8 @@
     <w:p/>
     <w:p>
       <w:r>
-        <w:t xml:space="preserve">Refer that </w:t>
-      </w:r>
-      <w:proofErr w:type="spellStart"/>
-      <w:r>
-        <w:t>json</w:t>
-      </w:r>
-      <w:proofErr w:type="spellEnd"/>
+        <w:t>Refer that json</w:t>
+      </w:r>
     </w:p>
     <w:p>
       <w:r>
@@ -7282,13 +7258,8 @@
     </w:p>
     <w:p>
       <w:r>
-        <w:t xml:space="preserve">Run and verify, we get data from </w:t>
-      </w:r>
-      <w:proofErr w:type="spellStart"/>
-      <w:r>
-        <w:t>json</w:t>
-      </w:r>
-      <w:proofErr w:type="spellEnd"/>
+        <w:t>Run and verify, we get data from json</w:t>
+      </w:r>
     </w:p>
     <w:p/>
     <w:p>
@@ -7362,15 +7333,15 @@
     <w:p/>
     <w:p>
       <w:r>
-        <w:t xml:space="preserve">DEFERRED — Fundamentally the same mode of operation as </w:t>
+        <w:t xml:space="preserve">DEFERRED — Fundamentally the same mode of operation as LAZY, but triggering repository initialization in response to </w:t>
       </w:r>
       <w:proofErr w:type="gramStart"/>
       <w:r>
-        <w:t>LAZY, but</w:t>
+        <w:t>an</w:t>
       </w:r>
       <w:proofErr w:type="gramEnd"/>
       <w:r>
-        <w:t xml:space="preserve"> triggering repository initialization in response to an </w:t>
+        <w:t xml:space="preserve"> </w:t>
       </w:r>
       <w:proofErr w:type="spellStart"/>
       <w:r>
@@ -11628,7 +11599,6 @@
         </w:rPr>
         <w:t xml:space="preserve"> </w:t>
       </w:r>
-      <w:proofErr w:type="spellStart"/>
       <w:r>
         <w:rPr>
           <w:rFonts w:ascii="Consolas" w:eastAsia="Times New Roman" w:hAnsi="Consolas" w:cs="Courier New"/>
@@ -11639,7 +11609,6 @@
         </w:rPr>
         <w:t>int</w:t>
       </w:r>
-      <w:proofErr w:type="spellEnd"/>
       <w:r>
         <w:rPr>
           <w:rFonts w:ascii="Consolas" w:eastAsia="Times New Roman" w:hAnsi="Consolas" w:cs="Courier New"/>
@@ -11660,7 +11629,6 @@
         </w:rPr>
         <w:t xml:space="preserve"> OUT res </w:t>
       </w:r>
-      <w:proofErr w:type="spellStart"/>
       <w:r>
         <w:rPr>
           <w:rFonts w:ascii="Consolas" w:eastAsia="Times New Roman" w:hAnsi="Consolas" w:cs="Courier New"/>
@@ -11671,7 +11639,6 @@
         </w:rPr>
         <w:t>int</w:t>
       </w:r>
-      <w:proofErr w:type="spellEnd"/>
       <w:r>
         <w:rPr>
           <w:rFonts w:ascii="Consolas" w:eastAsia="Times New Roman" w:hAnsi="Consolas" w:cs="Courier New"/>
@@ -16216,6 +16183,7 @@
                 <w:lang w:eastAsia="en-IN"/>
               </w:rPr>
             </w:pPr>
+            <w:proofErr w:type="gramStart"/>
             <w:r>
               <w:rPr>
                 <w:rFonts w:ascii="Consolas" w:eastAsia="Times New Roman" w:hAnsi="Consolas" w:cs="Courier New"/>
@@ -16227,6 +16195,7 @@
               <w:t>LOWER(</w:t>
             </w:r>
             <w:proofErr w:type="spellStart"/>
+            <w:proofErr w:type="gramEnd"/>
             <w:r>
               <w:rPr>
                 <w:rFonts w:ascii="Consolas" w:eastAsia="Times New Roman" w:hAnsi="Consolas" w:cs="Courier New"/>
@@ -16246,29 +16215,7 @@
                 <w:szCs w:val="23"/>
                 <w:lang w:eastAsia="en-IN"/>
               </w:rPr>
-              <w:t xml:space="preserve">) = </w:t>
-            </w:r>
-            <w:proofErr w:type="gramStart"/>
-            <w:r>
-              <w:rPr>
-                <w:rFonts w:ascii="Consolas" w:eastAsia="Times New Roman" w:hAnsi="Consolas" w:cs="Courier New"/>
-                <w:color w:val="34302D"/>
-                <w:sz w:val="23"/>
-                <w:szCs w:val="23"/>
-                <w:lang w:eastAsia="en-IN"/>
-              </w:rPr>
-              <w:t>LOWER(</w:t>
-            </w:r>
-            <w:proofErr w:type="gramEnd"/>
-            <w:r>
-              <w:rPr>
-                <w:rFonts w:ascii="Consolas" w:eastAsia="Times New Roman" w:hAnsi="Consolas" w:cs="Courier New"/>
-                <w:color w:val="34302D"/>
-                <w:sz w:val="23"/>
-                <w:szCs w:val="23"/>
-                <w:lang w:eastAsia="en-IN"/>
-              </w:rPr>
-              <w:t>?0)</w:t>
+              <w:t>) = LOWER(?0)</w:t>
             </w:r>
           </w:p>
         </w:tc>
@@ -16466,6 +16413,7 @@
                 <w:lang w:eastAsia="en-IN"/>
               </w:rPr>
             </w:pPr>
+            <w:proofErr w:type="gramStart"/>
             <w:r>
               <w:rPr>
                 <w:rFonts w:ascii="Consolas" w:eastAsia="Times New Roman" w:hAnsi="Consolas" w:cs="Courier New"/>
@@ -16477,6 +16425,7 @@
               <w:t>LOWER(</w:t>
             </w:r>
             <w:proofErr w:type="spellStart"/>
+            <w:proofErr w:type="gramEnd"/>
             <w:r>
               <w:rPr>
                 <w:rFonts w:ascii="Consolas" w:eastAsia="Times New Roman" w:hAnsi="Consolas" w:cs="Courier New"/>
@@ -16496,29 +16445,7 @@
                 <w:szCs w:val="23"/>
                 <w:lang w:eastAsia="en-IN"/>
               </w:rPr>
-              <w:t xml:space="preserve">) = </w:t>
-            </w:r>
-            <w:proofErr w:type="gramStart"/>
-            <w:r>
-              <w:rPr>
-                <w:rFonts w:ascii="Consolas" w:eastAsia="Times New Roman" w:hAnsi="Consolas" w:cs="Courier New"/>
-                <w:color w:val="34302D"/>
-                <w:sz w:val="23"/>
-                <w:szCs w:val="23"/>
-                <w:lang w:eastAsia="en-IN"/>
-              </w:rPr>
-              <w:t>LOWER(</w:t>
-            </w:r>
-            <w:proofErr w:type="gramEnd"/>
-            <w:r>
-              <w:rPr>
-                <w:rFonts w:ascii="Consolas" w:eastAsia="Times New Roman" w:hAnsi="Consolas" w:cs="Courier New"/>
-                <w:color w:val="34302D"/>
-                <w:sz w:val="23"/>
-                <w:szCs w:val="23"/>
-                <w:lang w:eastAsia="en-IN"/>
-              </w:rPr>
-              <w:t>?0)</w:t>
+              <w:t>) = LOWER(?0)</w:t>
             </w:r>
           </w:p>
         </w:tc>
@@ -16716,6 +16643,7 @@
                 <w:lang w:eastAsia="en-IN"/>
               </w:rPr>
             </w:pPr>
+            <w:proofErr w:type="gramStart"/>
             <w:r>
               <w:rPr>
                 <w:rFonts w:ascii="Consolas" w:eastAsia="Times New Roman" w:hAnsi="Consolas" w:cs="Courier New"/>
@@ -16727,6 +16655,7 @@
               <w:t>LOWER(</w:t>
             </w:r>
             <w:proofErr w:type="spellStart"/>
+            <w:proofErr w:type="gramEnd"/>
             <w:r>
               <w:rPr>
                 <w:rFonts w:ascii="Consolas" w:eastAsia="Times New Roman" w:hAnsi="Consolas" w:cs="Courier New"/>
@@ -16746,29 +16675,7 @@
                 <w:szCs w:val="23"/>
                 <w:lang w:eastAsia="en-IN"/>
               </w:rPr>
-              <w:t xml:space="preserve">) like </w:t>
-            </w:r>
-            <w:proofErr w:type="gramStart"/>
-            <w:r>
-              <w:rPr>
-                <w:rFonts w:ascii="Consolas" w:eastAsia="Times New Roman" w:hAnsi="Consolas" w:cs="Courier New"/>
-                <w:color w:val="34302D"/>
-                <w:sz w:val="23"/>
-                <w:szCs w:val="23"/>
-                <w:lang w:eastAsia="en-IN"/>
-              </w:rPr>
-              <w:t>LOWER(</w:t>
-            </w:r>
-            <w:proofErr w:type="gramEnd"/>
-            <w:r>
-              <w:rPr>
-                <w:rFonts w:ascii="Consolas" w:eastAsia="Times New Roman" w:hAnsi="Consolas" w:cs="Courier New"/>
-                <w:color w:val="34302D"/>
-                <w:sz w:val="23"/>
-                <w:szCs w:val="23"/>
-                <w:lang w:eastAsia="en-IN"/>
-              </w:rPr>
-              <w:t>?0) + '%'</w:t>
+              <w:t>) like LOWER(?0) + '%'</w:t>
             </w:r>
           </w:p>
         </w:tc>
@@ -16966,6 +16873,7 @@
                 <w:lang w:eastAsia="en-IN"/>
               </w:rPr>
             </w:pPr>
+            <w:proofErr w:type="gramStart"/>
             <w:r>
               <w:rPr>
                 <w:rFonts w:ascii="Consolas" w:eastAsia="Times New Roman" w:hAnsi="Consolas" w:cs="Courier New"/>
@@ -16977,6 +16885,7 @@
               <w:t>LOWER(</w:t>
             </w:r>
             <w:proofErr w:type="spellStart"/>
+            <w:proofErr w:type="gramEnd"/>
             <w:r>
               <w:rPr>
                 <w:rFonts w:ascii="Consolas" w:eastAsia="Times New Roman" w:hAnsi="Consolas" w:cs="Courier New"/>
@@ -16996,29 +16905,7 @@
                 <w:szCs w:val="23"/>
                 <w:lang w:eastAsia="en-IN"/>
               </w:rPr>
-              <w:t xml:space="preserve">) like '%' + </w:t>
-            </w:r>
-            <w:proofErr w:type="gramStart"/>
-            <w:r>
-              <w:rPr>
-                <w:rFonts w:ascii="Consolas" w:eastAsia="Times New Roman" w:hAnsi="Consolas" w:cs="Courier New"/>
-                <w:color w:val="34302D"/>
-                <w:sz w:val="23"/>
-                <w:szCs w:val="23"/>
-                <w:lang w:eastAsia="en-IN"/>
-              </w:rPr>
-              <w:t>LOWER(</w:t>
-            </w:r>
-            <w:proofErr w:type="gramEnd"/>
-            <w:r>
-              <w:rPr>
-                <w:rFonts w:ascii="Consolas" w:eastAsia="Times New Roman" w:hAnsi="Consolas" w:cs="Courier New"/>
-                <w:color w:val="34302D"/>
-                <w:sz w:val="23"/>
-                <w:szCs w:val="23"/>
-                <w:lang w:eastAsia="en-IN"/>
-              </w:rPr>
-              <w:t>?0)</w:t>
+              <w:t>) like '%' + LOWER(?0)</w:t>
             </w:r>
           </w:p>
         </w:tc>
@@ -17216,6 +17103,7 @@
                 <w:lang w:eastAsia="en-IN"/>
               </w:rPr>
             </w:pPr>
+            <w:proofErr w:type="gramStart"/>
             <w:r>
               <w:rPr>
                 <w:rFonts w:ascii="Consolas" w:eastAsia="Times New Roman" w:hAnsi="Consolas" w:cs="Courier New"/>
@@ -17227,6 +17115,7 @@
               <w:t>LOWER(</w:t>
             </w:r>
             <w:proofErr w:type="spellStart"/>
+            <w:proofErr w:type="gramEnd"/>
             <w:r>
               <w:rPr>
                 <w:rFonts w:ascii="Consolas" w:eastAsia="Times New Roman" w:hAnsi="Consolas" w:cs="Courier New"/>
@@ -17246,29 +17135,7 @@
                 <w:szCs w:val="23"/>
                 <w:lang w:eastAsia="en-IN"/>
               </w:rPr>
-              <w:t xml:space="preserve">) like '%' + </w:t>
-            </w:r>
-            <w:proofErr w:type="gramStart"/>
-            <w:r>
-              <w:rPr>
-                <w:rFonts w:ascii="Consolas" w:eastAsia="Times New Roman" w:hAnsi="Consolas" w:cs="Courier New"/>
-                <w:color w:val="34302D"/>
-                <w:sz w:val="23"/>
-                <w:szCs w:val="23"/>
-                <w:lang w:eastAsia="en-IN"/>
-              </w:rPr>
-              <w:t>LOWER(</w:t>
-            </w:r>
-            <w:proofErr w:type="gramEnd"/>
-            <w:r>
-              <w:rPr>
-                <w:rFonts w:ascii="Consolas" w:eastAsia="Times New Roman" w:hAnsi="Consolas" w:cs="Courier New"/>
-                <w:color w:val="34302D"/>
-                <w:sz w:val="23"/>
-                <w:szCs w:val="23"/>
-                <w:lang w:eastAsia="en-IN"/>
-              </w:rPr>
-              <w:t>?0) + '%'</w:t>
+              <w:t>) like '%' + LOWER(?0) + '%'</w:t>
             </w:r>
           </w:p>
         </w:tc>
@@ -21994,17 +21861,7 @@
           <w:color w:val="34302D"/>
           <w:lang w:eastAsia="en-IN"/>
         </w:rPr>
-        <w:t xml:space="preserve">annotation on query methods, as </w:t>
-      </w:r>
-      <w:bookmarkStart w:id="0" w:name="_GoBack"/>
-      <w:bookmarkEnd w:id="0"/>
-      <w:r>
-        <w:rPr>
-          <w:rFonts w:eastAsia="Times New Roman" w:cstheme="minorHAnsi"/>
-          <w:color w:val="34302D"/>
-          <w:lang w:eastAsia="en-IN"/>
-        </w:rPr>
-        <w:t>shown in the following example:</w:t>
+        <w:t>annotation on query methods, as shown in the following example:</w:t>
       </w:r>
     </w:p>
     <w:p>
@@ -23369,6 +23226,3532 @@
           <w:b/>
           <w:u w:val="single"/>
         </w:rPr>
+      </w:pPr>
+      <w:r>
+        <w:rPr>
+          <w:b/>
+          <w:u w:val="single"/>
+        </w:rPr>
+        <w:t>Transaction Isolation levels</w:t>
+      </w:r>
+    </w:p>
+    <w:p>
+      <w:pPr>
+        <w:spacing w:after="0" w:line="240" w:lineRule="auto"/>
+        <w:rPr>
+          <w:b/>
+          <w:u w:val="single"/>
+        </w:rPr>
+      </w:pPr>
+    </w:p>
+    <w:p>
+      <w:pPr>
+        <w:pStyle w:val="Heading2"/>
+        <w:shd w:val="clear" w:color="auto" w:fill="FFFFFF"/>
+        <w:spacing w:before="300" w:after="225"/>
+        <w:rPr>
+          <w:rFonts w:asciiTheme="minorHAnsi" w:hAnsiTheme="minorHAnsi" w:cstheme="minorHAnsi"/>
+          <w:color w:val="464646"/>
+          <w:sz w:val="22"/>
+          <w:szCs w:val="22"/>
+        </w:rPr>
+      </w:pPr>
+      <w:r>
+        <w:rPr>
+          <w:rFonts w:asciiTheme="minorHAnsi" w:hAnsiTheme="minorHAnsi" w:cstheme="minorHAnsi"/>
+          <w:b/>
+          <w:bCs/>
+          <w:color w:val="464646"/>
+          <w:sz w:val="22"/>
+          <w:szCs w:val="22"/>
+        </w:rPr>
+        <w:t>Introduction</w:t>
+      </w:r>
+    </w:p>
+    <w:p>
+      <w:pPr>
+        <w:pStyle w:val="NormalWeb"/>
+        <w:shd w:val="clear" w:color="auto" w:fill="FFFFFF"/>
+        <w:spacing w:before="0" w:beforeAutospacing="0" w:after="150" w:afterAutospacing="0"/>
+        <w:rPr>
+          <w:rFonts w:asciiTheme="minorHAnsi" w:hAnsiTheme="minorHAnsi" w:cstheme="minorHAnsi"/>
+          <w:color w:val="464646"/>
+          <w:sz w:val="22"/>
+          <w:szCs w:val="22"/>
+        </w:rPr>
+      </w:pPr>
+      <w:r>
+        <w:rPr>
+          <w:rFonts w:asciiTheme="minorHAnsi" w:hAnsiTheme="minorHAnsi" w:cstheme="minorHAnsi"/>
+          <w:color w:val="464646"/>
+          <w:sz w:val="22"/>
+          <w:szCs w:val="22"/>
+        </w:rPr>
+        <w:t>Transaction isolation level is a concept that is not exclusive to the Spring framework. It is applied to transactions in general and is directly related with the ACID transaction properties. Isolation level defines how the changes ma</w:t>
+      </w:r>
+      <w:bookmarkStart w:id="0" w:name="_GoBack"/>
+      <w:bookmarkEnd w:id="0"/>
+      <w:r>
+        <w:rPr>
+          <w:rFonts w:asciiTheme="minorHAnsi" w:hAnsiTheme="minorHAnsi" w:cstheme="minorHAnsi"/>
+          <w:color w:val="464646"/>
+          <w:sz w:val="22"/>
+          <w:szCs w:val="22"/>
+        </w:rPr>
+        <w:t xml:space="preserve">de to some data repository by one transaction affect other simultaneous concurrent transactions, </w:t>
+      </w:r>
+      <w:proofErr w:type="gramStart"/>
+      <w:r>
+        <w:rPr>
+          <w:rFonts w:asciiTheme="minorHAnsi" w:hAnsiTheme="minorHAnsi" w:cstheme="minorHAnsi"/>
+          <w:color w:val="464646"/>
+          <w:sz w:val="22"/>
+          <w:szCs w:val="22"/>
+        </w:rPr>
+        <w:t>and also</w:t>
+      </w:r>
+      <w:proofErr w:type="gramEnd"/>
+      <w:r>
+        <w:rPr>
+          <w:rFonts w:asciiTheme="minorHAnsi" w:hAnsiTheme="minorHAnsi" w:cstheme="minorHAnsi"/>
+          <w:color w:val="464646"/>
+          <w:sz w:val="22"/>
+          <w:szCs w:val="22"/>
+        </w:rPr>
+        <w:t xml:space="preserve"> how and when that changed data becomes available to other transactions. When we define a transaction using the Spring framework we are also able to configure in which isolation level that same transaction will be executed.</w:t>
+      </w:r>
+    </w:p>
+    <w:p>
+      <w:pPr>
+        <w:pStyle w:val="Heading2"/>
+        <w:shd w:val="clear" w:color="auto" w:fill="FFFFFF"/>
+        <w:spacing w:before="300" w:after="225"/>
+        <w:rPr>
+          <w:rFonts w:asciiTheme="minorHAnsi" w:hAnsiTheme="minorHAnsi" w:cstheme="minorHAnsi"/>
+          <w:color w:val="464646"/>
+          <w:sz w:val="22"/>
+          <w:szCs w:val="22"/>
+        </w:rPr>
+      </w:pPr>
+      <w:r>
+        <w:rPr>
+          <w:rFonts w:asciiTheme="minorHAnsi" w:hAnsiTheme="minorHAnsi" w:cstheme="minorHAnsi"/>
+          <w:b/>
+          <w:bCs/>
+          <w:color w:val="464646"/>
+          <w:sz w:val="22"/>
+          <w:szCs w:val="22"/>
+        </w:rPr>
+        <w:t>Usage example</w:t>
+      </w:r>
+    </w:p>
+    <w:p>
+      <w:pPr>
+        <w:pStyle w:val="NormalWeb"/>
+        <w:shd w:val="clear" w:color="auto" w:fill="FFFFFF"/>
+        <w:spacing w:before="0" w:beforeAutospacing="0" w:after="150" w:afterAutospacing="0"/>
+        <w:rPr>
+          <w:rFonts w:asciiTheme="minorHAnsi" w:hAnsiTheme="minorHAnsi" w:cstheme="minorHAnsi"/>
+          <w:color w:val="464646"/>
+          <w:sz w:val="22"/>
+          <w:szCs w:val="22"/>
+        </w:rPr>
+      </w:pPr>
+      <w:r>
+        <w:rPr>
+          <w:rFonts w:asciiTheme="minorHAnsi" w:hAnsiTheme="minorHAnsi" w:cstheme="minorHAnsi"/>
+          <w:color w:val="464646"/>
+          <w:sz w:val="22"/>
+          <w:szCs w:val="22"/>
+        </w:rPr>
+        <w:t>Using the</w:t>
+      </w:r>
+      <w:r>
+        <w:rPr>
+          <w:rStyle w:val="apple-converted-space"/>
+          <w:rFonts w:asciiTheme="minorHAnsi" w:hAnsiTheme="minorHAnsi" w:cstheme="minorHAnsi"/>
+          <w:color w:val="464646"/>
+          <w:sz w:val="22"/>
+          <w:szCs w:val="22"/>
+        </w:rPr>
+        <w:t> </w:t>
+      </w:r>
+      <w:r>
+        <w:rPr>
+          <w:rStyle w:val="Strong"/>
+          <w:rFonts w:asciiTheme="minorHAnsi" w:hAnsiTheme="minorHAnsi" w:cstheme="minorHAnsi"/>
+          <w:color w:val="464646"/>
+          <w:sz w:val="22"/>
+          <w:szCs w:val="22"/>
+        </w:rPr>
+        <w:t>@Transactional</w:t>
+      </w:r>
+      <w:r>
+        <w:rPr>
+          <w:rStyle w:val="apple-converted-space"/>
+          <w:rFonts w:asciiTheme="minorHAnsi" w:hAnsiTheme="minorHAnsi" w:cstheme="minorHAnsi"/>
+          <w:color w:val="464646"/>
+          <w:sz w:val="22"/>
+          <w:szCs w:val="22"/>
+        </w:rPr>
+        <w:t> </w:t>
+      </w:r>
+      <w:r>
+        <w:rPr>
+          <w:rFonts w:asciiTheme="minorHAnsi" w:hAnsiTheme="minorHAnsi" w:cstheme="minorHAnsi"/>
+          <w:color w:val="464646"/>
+          <w:sz w:val="22"/>
+          <w:szCs w:val="22"/>
+        </w:rPr>
+        <w:t>annotation we can define the isolation level of a Spring managed bean transactional method. This means that the transaction in which this method is executed will run with that isolation level:</w:t>
+      </w:r>
+    </w:p>
+    <w:p>
+      <w:pPr>
+        <w:shd w:val="clear" w:color="auto" w:fill="CDE7FF"/>
+        <w:rPr>
+          <w:rFonts w:cstheme="minorHAnsi"/>
+          <w:b/>
+          <w:bCs/>
+          <w:color w:val="464646"/>
+        </w:rPr>
+      </w:pPr>
+      <w:r>
+        <w:rPr>
+          <w:rFonts w:cstheme="minorHAnsi"/>
+          <w:b/>
+          <w:bCs/>
+          <w:color w:val="464646"/>
+        </w:rPr>
+        <w:t>Isolation level in a transactional method</w:t>
+      </w:r>
+    </w:p>
+    <w:p>
+      <w:pPr>
+        <w:pStyle w:val="HTMLPreformatted"/>
+        <w:pBdr>
+          <w:top w:val="single" w:sz="6" w:space="2" w:color="888888"/>
+          <w:left w:val="single" w:sz="6" w:space="2" w:color="888888"/>
+          <w:bottom w:val="single" w:sz="6" w:space="2" w:color="888888"/>
+          <w:right w:val="single" w:sz="6" w:space="2" w:color="888888"/>
+        </w:pBdr>
+        <w:shd w:val="clear" w:color="auto" w:fill="F5F5F5"/>
+        <w:wordWrap w:val="0"/>
+        <w:spacing w:after="300"/>
+        <w:rPr>
+          <w:rStyle w:val="pln"/>
+          <w:rFonts w:asciiTheme="minorHAnsi" w:hAnsiTheme="minorHAnsi" w:cstheme="minorHAnsi"/>
+          <w:color w:val="000000"/>
+          <w:sz w:val="22"/>
+          <w:szCs w:val="22"/>
+        </w:rPr>
+      </w:pPr>
+      <w:r>
+        <w:rPr>
+          <w:rStyle w:val="lit"/>
+          <w:rFonts w:asciiTheme="minorHAnsi" w:hAnsiTheme="minorHAnsi" w:cstheme="minorHAnsi"/>
+          <w:color w:val="006666"/>
+          <w:sz w:val="22"/>
+          <w:szCs w:val="22"/>
+        </w:rPr>
+        <w:t>@</w:t>
+      </w:r>
+      <w:proofErr w:type="spellStart"/>
+      <w:r>
+        <w:rPr>
+          <w:rStyle w:val="lit"/>
+          <w:rFonts w:asciiTheme="minorHAnsi" w:hAnsiTheme="minorHAnsi" w:cstheme="minorHAnsi"/>
+          <w:color w:val="006666"/>
+          <w:sz w:val="22"/>
+          <w:szCs w:val="22"/>
+        </w:rPr>
+        <w:t>Autowired</w:t>
+      </w:r>
+      <w:proofErr w:type="spellEnd"/>
+    </w:p>
+    <w:p>
+      <w:pPr>
+        <w:pStyle w:val="HTMLPreformatted"/>
+        <w:pBdr>
+          <w:top w:val="single" w:sz="6" w:space="2" w:color="888888"/>
+          <w:left w:val="single" w:sz="6" w:space="2" w:color="888888"/>
+          <w:bottom w:val="single" w:sz="6" w:space="2" w:color="888888"/>
+          <w:right w:val="single" w:sz="6" w:space="2" w:color="888888"/>
+        </w:pBdr>
+        <w:shd w:val="clear" w:color="auto" w:fill="F5F5F5"/>
+        <w:wordWrap w:val="0"/>
+        <w:spacing w:after="300"/>
+        <w:rPr>
+          <w:rStyle w:val="pln"/>
+          <w:rFonts w:asciiTheme="minorHAnsi" w:hAnsiTheme="minorHAnsi" w:cstheme="minorHAnsi"/>
+          <w:color w:val="000000"/>
+          <w:sz w:val="22"/>
+          <w:szCs w:val="22"/>
+        </w:rPr>
+      </w:pPr>
+      <w:r>
+        <w:rPr>
+          <w:rStyle w:val="kwd"/>
+          <w:rFonts w:asciiTheme="minorHAnsi" w:hAnsiTheme="minorHAnsi" w:cstheme="minorHAnsi"/>
+          <w:color w:val="000088"/>
+          <w:sz w:val="22"/>
+          <w:szCs w:val="22"/>
+        </w:rPr>
+        <w:t>private</w:t>
+      </w:r>
+      <w:r>
+        <w:rPr>
+          <w:rStyle w:val="pln"/>
+          <w:rFonts w:asciiTheme="minorHAnsi" w:hAnsiTheme="minorHAnsi" w:cstheme="minorHAnsi"/>
+          <w:color w:val="000000"/>
+          <w:sz w:val="22"/>
+          <w:szCs w:val="22"/>
+        </w:rPr>
+        <w:t xml:space="preserve"> </w:t>
+      </w:r>
+      <w:proofErr w:type="spellStart"/>
+      <w:r>
+        <w:rPr>
+          <w:rStyle w:val="typ"/>
+          <w:rFonts w:asciiTheme="minorHAnsi" w:hAnsiTheme="minorHAnsi" w:cstheme="minorHAnsi"/>
+          <w:color w:val="660066"/>
+          <w:sz w:val="22"/>
+          <w:szCs w:val="22"/>
+        </w:rPr>
+        <w:t>TestDAO</w:t>
+      </w:r>
+      <w:proofErr w:type="spellEnd"/>
+      <w:r>
+        <w:rPr>
+          <w:rStyle w:val="pln"/>
+          <w:rFonts w:asciiTheme="minorHAnsi" w:hAnsiTheme="minorHAnsi" w:cstheme="minorHAnsi"/>
+          <w:color w:val="000000"/>
+          <w:sz w:val="22"/>
+          <w:szCs w:val="22"/>
+        </w:rPr>
+        <w:t xml:space="preserve"> </w:t>
+      </w:r>
+      <w:proofErr w:type="spellStart"/>
+      <w:r>
+        <w:rPr>
+          <w:rStyle w:val="pln"/>
+          <w:rFonts w:asciiTheme="minorHAnsi" w:hAnsiTheme="minorHAnsi" w:cstheme="minorHAnsi"/>
+          <w:color w:val="000000"/>
+          <w:sz w:val="22"/>
+          <w:szCs w:val="22"/>
+        </w:rPr>
+        <w:t>testDAO</w:t>
+      </w:r>
+      <w:proofErr w:type="spellEnd"/>
+      <w:r>
+        <w:rPr>
+          <w:rStyle w:val="pun"/>
+          <w:rFonts w:asciiTheme="minorHAnsi" w:hAnsiTheme="minorHAnsi" w:cstheme="minorHAnsi"/>
+          <w:color w:val="666600"/>
+          <w:sz w:val="22"/>
+          <w:szCs w:val="22"/>
+        </w:rPr>
+        <w:t>;</w:t>
+      </w:r>
+    </w:p>
+    <w:p>
+      <w:pPr>
+        <w:pStyle w:val="HTMLPreformatted"/>
+        <w:pBdr>
+          <w:top w:val="single" w:sz="6" w:space="2" w:color="888888"/>
+          <w:left w:val="single" w:sz="6" w:space="2" w:color="888888"/>
+          <w:bottom w:val="single" w:sz="6" w:space="2" w:color="888888"/>
+          <w:right w:val="single" w:sz="6" w:space="2" w:color="888888"/>
+        </w:pBdr>
+        <w:shd w:val="clear" w:color="auto" w:fill="F5F5F5"/>
+        <w:wordWrap w:val="0"/>
+        <w:spacing w:after="300"/>
+        <w:rPr>
+          <w:rStyle w:val="pln"/>
+          <w:rFonts w:asciiTheme="minorHAnsi" w:hAnsiTheme="minorHAnsi" w:cstheme="minorHAnsi"/>
+          <w:color w:val="000000"/>
+          <w:sz w:val="22"/>
+          <w:szCs w:val="22"/>
+        </w:rPr>
+      </w:pPr>
+    </w:p>
+    <w:p>
+      <w:pPr>
+        <w:pStyle w:val="HTMLPreformatted"/>
+        <w:pBdr>
+          <w:top w:val="single" w:sz="6" w:space="2" w:color="888888"/>
+          <w:left w:val="single" w:sz="6" w:space="2" w:color="888888"/>
+          <w:bottom w:val="single" w:sz="6" w:space="2" w:color="888888"/>
+          <w:right w:val="single" w:sz="6" w:space="2" w:color="888888"/>
+        </w:pBdr>
+        <w:shd w:val="clear" w:color="auto" w:fill="F5F5F5"/>
+        <w:wordWrap w:val="0"/>
+        <w:spacing w:after="300"/>
+        <w:rPr>
+          <w:rStyle w:val="pln"/>
+          <w:rFonts w:asciiTheme="minorHAnsi" w:hAnsiTheme="minorHAnsi" w:cstheme="minorHAnsi"/>
+          <w:color w:val="000000"/>
+          <w:sz w:val="22"/>
+          <w:szCs w:val="22"/>
+        </w:rPr>
+      </w:pPr>
+      <w:r>
+        <w:rPr>
+          <w:rStyle w:val="lit"/>
+          <w:rFonts w:asciiTheme="minorHAnsi" w:hAnsiTheme="minorHAnsi" w:cstheme="minorHAnsi"/>
+          <w:color w:val="006666"/>
+          <w:sz w:val="22"/>
+          <w:szCs w:val="22"/>
+        </w:rPr>
+        <w:t>@</w:t>
+      </w:r>
+      <w:proofErr w:type="gramStart"/>
+      <w:r>
+        <w:rPr>
+          <w:rStyle w:val="lit"/>
+          <w:rFonts w:asciiTheme="minorHAnsi" w:hAnsiTheme="minorHAnsi" w:cstheme="minorHAnsi"/>
+          <w:color w:val="006666"/>
+          <w:sz w:val="22"/>
+          <w:szCs w:val="22"/>
+        </w:rPr>
+        <w:t>Transactional</w:t>
+      </w:r>
+      <w:r>
+        <w:rPr>
+          <w:rStyle w:val="pun"/>
+          <w:rFonts w:asciiTheme="minorHAnsi" w:hAnsiTheme="minorHAnsi" w:cstheme="minorHAnsi"/>
+          <w:color w:val="666600"/>
+          <w:sz w:val="22"/>
+          <w:szCs w:val="22"/>
+        </w:rPr>
+        <w:t>(</w:t>
+      </w:r>
+      <w:proofErr w:type="gramEnd"/>
+      <w:r>
+        <w:rPr>
+          <w:rStyle w:val="pln"/>
+          <w:rFonts w:asciiTheme="minorHAnsi" w:hAnsiTheme="minorHAnsi" w:cstheme="minorHAnsi"/>
+          <w:color w:val="000000"/>
+          <w:sz w:val="22"/>
+          <w:szCs w:val="22"/>
+        </w:rPr>
+        <w:t>isolation</w:t>
+      </w:r>
+      <w:r>
+        <w:rPr>
+          <w:rStyle w:val="pun"/>
+          <w:rFonts w:asciiTheme="minorHAnsi" w:hAnsiTheme="minorHAnsi" w:cstheme="minorHAnsi"/>
+          <w:color w:val="666600"/>
+          <w:sz w:val="22"/>
+          <w:szCs w:val="22"/>
+        </w:rPr>
+        <w:t>=</w:t>
+      </w:r>
+      <w:proofErr w:type="spellStart"/>
+      <w:r>
+        <w:rPr>
+          <w:rStyle w:val="typ"/>
+          <w:rFonts w:asciiTheme="minorHAnsi" w:hAnsiTheme="minorHAnsi" w:cstheme="minorHAnsi"/>
+          <w:color w:val="660066"/>
+          <w:sz w:val="22"/>
+          <w:szCs w:val="22"/>
+        </w:rPr>
+        <w:t>Isolation</w:t>
+      </w:r>
+      <w:r>
+        <w:rPr>
+          <w:rStyle w:val="pun"/>
+          <w:rFonts w:asciiTheme="minorHAnsi" w:hAnsiTheme="minorHAnsi" w:cstheme="minorHAnsi"/>
+          <w:color w:val="666600"/>
+          <w:sz w:val="22"/>
+          <w:szCs w:val="22"/>
+        </w:rPr>
+        <w:t>.</w:t>
+      </w:r>
+      <w:r>
+        <w:rPr>
+          <w:rStyle w:val="pln"/>
+          <w:rFonts w:asciiTheme="minorHAnsi" w:hAnsiTheme="minorHAnsi" w:cstheme="minorHAnsi"/>
+          <w:color w:val="000000"/>
+          <w:sz w:val="22"/>
+          <w:szCs w:val="22"/>
+        </w:rPr>
+        <w:t>READ_COMMITTED</w:t>
+      </w:r>
+      <w:proofErr w:type="spellEnd"/>
+      <w:r>
+        <w:rPr>
+          <w:rStyle w:val="pun"/>
+          <w:rFonts w:asciiTheme="minorHAnsi" w:hAnsiTheme="minorHAnsi" w:cstheme="minorHAnsi"/>
+          <w:color w:val="666600"/>
+          <w:sz w:val="22"/>
+          <w:szCs w:val="22"/>
+        </w:rPr>
+        <w:t>)</w:t>
+      </w:r>
+    </w:p>
+    <w:p>
+      <w:pPr>
+        <w:pStyle w:val="HTMLPreformatted"/>
+        <w:pBdr>
+          <w:top w:val="single" w:sz="6" w:space="2" w:color="888888"/>
+          <w:left w:val="single" w:sz="6" w:space="2" w:color="888888"/>
+          <w:bottom w:val="single" w:sz="6" w:space="2" w:color="888888"/>
+          <w:right w:val="single" w:sz="6" w:space="2" w:color="888888"/>
+        </w:pBdr>
+        <w:shd w:val="clear" w:color="auto" w:fill="F5F5F5"/>
+        <w:wordWrap w:val="0"/>
+        <w:spacing w:after="300"/>
+        <w:rPr>
+          <w:rStyle w:val="pln"/>
+          <w:rFonts w:asciiTheme="minorHAnsi" w:hAnsiTheme="minorHAnsi" w:cstheme="minorHAnsi"/>
+          <w:color w:val="000000"/>
+          <w:sz w:val="22"/>
+          <w:szCs w:val="22"/>
+        </w:rPr>
+      </w:pPr>
+      <w:r>
+        <w:rPr>
+          <w:rStyle w:val="kwd"/>
+          <w:rFonts w:asciiTheme="minorHAnsi" w:hAnsiTheme="minorHAnsi" w:cstheme="minorHAnsi"/>
+          <w:color w:val="000088"/>
+          <w:sz w:val="22"/>
+          <w:szCs w:val="22"/>
+        </w:rPr>
+        <w:t>public</w:t>
+      </w:r>
+      <w:r>
+        <w:rPr>
+          <w:rStyle w:val="pln"/>
+          <w:rFonts w:asciiTheme="minorHAnsi" w:hAnsiTheme="minorHAnsi" w:cstheme="minorHAnsi"/>
+          <w:color w:val="000000"/>
+          <w:sz w:val="22"/>
+          <w:szCs w:val="22"/>
+        </w:rPr>
+        <w:t xml:space="preserve"> </w:t>
+      </w:r>
+      <w:r>
+        <w:rPr>
+          <w:rStyle w:val="kwd"/>
+          <w:rFonts w:asciiTheme="minorHAnsi" w:hAnsiTheme="minorHAnsi" w:cstheme="minorHAnsi"/>
+          <w:color w:val="000088"/>
+          <w:sz w:val="22"/>
+          <w:szCs w:val="22"/>
+        </w:rPr>
+        <w:t>void</w:t>
+      </w:r>
+      <w:r>
+        <w:rPr>
+          <w:rStyle w:val="pln"/>
+          <w:rFonts w:asciiTheme="minorHAnsi" w:hAnsiTheme="minorHAnsi" w:cstheme="minorHAnsi"/>
+          <w:color w:val="000000"/>
+          <w:sz w:val="22"/>
+          <w:szCs w:val="22"/>
+        </w:rPr>
+        <w:t xml:space="preserve"> </w:t>
+      </w:r>
+      <w:proofErr w:type="spellStart"/>
+      <w:proofErr w:type="gramStart"/>
+      <w:r>
+        <w:rPr>
+          <w:rStyle w:val="pln"/>
+          <w:rFonts w:asciiTheme="minorHAnsi" w:hAnsiTheme="minorHAnsi" w:cstheme="minorHAnsi"/>
+          <w:color w:val="000000"/>
+          <w:sz w:val="22"/>
+          <w:szCs w:val="22"/>
+        </w:rPr>
+        <w:t>someTransactionalMethod</w:t>
+      </w:r>
+      <w:proofErr w:type="spellEnd"/>
+      <w:r>
+        <w:rPr>
+          <w:rStyle w:val="pun"/>
+          <w:rFonts w:asciiTheme="minorHAnsi" w:hAnsiTheme="minorHAnsi" w:cstheme="minorHAnsi"/>
+          <w:color w:val="666600"/>
+          <w:sz w:val="22"/>
+          <w:szCs w:val="22"/>
+        </w:rPr>
+        <w:t>(</w:t>
+      </w:r>
+      <w:proofErr w:type="gramEnd"/>
+      <w:r>
+        <w:rPr>
+          <w:rStyle w:val="typ"/>
+          <w:rFonts w:asciiTheme="minorHAnsi" w:hAnsiTheme="minorHAnsi" w:cstheme="minorHAnsi"/>
+          <w:color w:val="660066"/>
+          <w:sz w:val="22"/>
+          <w:szCs w:val="22"/>
+        </w:rPr>
+        <w:t>User</w:t>
+      </w:r>
+      <w:r>
+        <w:rPr>
+          <w:rStyle w:val="pln"/>
+          <w:rFonts w:asciiTheme="minorHAnsi" w:hAnsiTheme="minorHAnsi" w:cstheme="minorHAnsi"/>
+          <w:color w:val="000000"/>
+          <w:sz w:val="22"/>
+          <w:szCs w:val="22"/>
+        </w:rPr>
+        <w:t xml:space="preserve"> user</w:t>
+      </w:r>
+      <w:r>
+        <w:rPr>
+          <w:rStyle w:val="pun"/>
+          <w:rFonts w:asciiTheme="minorHAnsi" w:hAnsiTheme="minorHAnsi" w:cstheme="minorHAnsi"/>
+          <w:color w:val="666600"/>
+          <w:sz w:val="22"/>
+          <w:szCs w:val="22"/>
+        </w:rPr>
+        <w:t>)</w:t>
+      </w:r>
+      <w:r>
+        <w:rPr>
+          <w:rStyle w:val="pln"/>
+          <w:rFonts w:asciiTheme="minorHAnsi" w:hAnsiTheme="minorHAnsi" w:cstheme="minorHAnsi"/>
+          <w:color w:val="000000"/>
+          <w:sz w:val="22"/>
+          <w:szCs w:val="22"/>
+        </w:rPr>
+        <w:t xml:space="preserve"> </w:t>
+      </w:r>
+      <w:r>
+        <w:rPr>
+          <w:rStyle w:val="pun"/>
+          <w:rFonts w:asciiTheme="minorHAnsi" w:hAnsiTheme="minorHAnsi" w:cstheme="minorHAnsi"/>
+          <w:color w:val="666600"/>
+          <w:sz w:val="22"/>
+          <w:szCs w:val="22"/>
+        </w:rPr>
+        <w:t>{</w:t>
+      </w:r>
+    </w:p>
+    <w:p>
+      <w:pPr>
+        <w:pStyle w:val="HTMLPreformatted"/>
+        <w:pBdr>
+          <w:top w:val="single" w:sz="6" w:space="2" w:color="888888"/>
+          <w:left w:val="single" w:sz="6" w:space="2" w:color="888888"/>
+          <w:bottom w:val="single" w:sz="6" w:space="2" w:color="888888"/>
+          <w:right w:val="single" w:sz="6" w:space="2" w:color="888888"/>
+        </w:pBdr>
+        <w:shd w:val="clear" w:color="auto" w:fill="F5F5F5"/>
+        <w:wordWrap w:val="0"/>
+        <w:spacing w:after="300"/>
+        <w:rPr>
+          <w:rStyle w:val="pln"/>
+          <w:rFonts w:asciiTheme="minorHAnsi" w:hAnsiTheme="minorHAnsi" w:cstheme="minorHAnsi"/>
+          <w:color w:val="000000"/>
+          <w:sz w:val="22"/>
+          <w:szCs w:val="22"/>
+        </w:rPr>
+      </w:pPr>
+    </w:p>
+    <w:p>
+      <w:pPr>
+        <w:pStyle w:val="HTMLPreformatted"/>
+        <w:pBdr>
+          <w:top w:val="single" w:sz="6" w:space="2" w:color="888888"/>
+          <w:left w:val="single" w:sz="6" w:space="2" w:color="888888"/>
+          <w:bottom w:val="single" w:sz="6" w:space="2" w:color="888888"/>
+          <w:right w:val="single" w:sz="6" w:space="2" w:color="888888"/>
+        </w:pBdr>
+        <w:shd w:val="clear" w:color="auto" w:fill="F5F5F5"/>
+        <w:wordWrap w:val="0"/>
+        <w:spacing w:after="300"/>
+        <w:rPr>
+          <w:rStyle w:val="pln"/>
+          <w:rFonts w:asciiTheme="minorHAnsi" w:hAnsiTheme="minorHAnsi" w:cstheme="minorHAnsi"/>
+          <w:color w:val="000000"/>
+          <w:sz w:val="22"/>
+          <w:szCs w:val="22"/>
+        </w:rPr>
+      </w:pPr>
+      <w:r>
+        <w:rPr>
+          <w:rStyle w:val="pln"/>
+          <w:rFonts w:asciiTheme="minorHAnsi" w:hAnsiTheme="minorHAnsi" w:cstheme="minorHAnsi"/>
+          <w:color w:val="000000"/>
+          <w:sz w:val="22"/>
+          <w:szCs w:val="22"/>
+        </w:rPr>
+        <w:t xml:space="preserve">  </w:t>
+      </w:r>
+      <w:r>
+        <w:rPr>
+          <w:rStyle w:val="com"/>
+          <w:rFonts w:asciiTheme="minorHAnsi" w:hAnsiTheme="minorHAnsi" w:cstheme="minorHAnsi"/>
+          <w:color w:val="880000"/>
+          <w:sz w:val="22"/>
+          <w:szCs w:val="22"/>
+        </w:rPr>
+        <w:t xml:space="preserve">// Interact with </w:t>
+      </w:r>
+      <w:proofErr w:type="spellStart"/>
+      <w:r>
+        <w:rPr>
+          <w:rStyle w:val="com"/>
+          <w:rFonts w:asciiTheme="minorHAnsi" w:hAnsiTheme="minorHAnsi" w:cstheme="minorHAnsi"/>
+          <w:color w:val="880000"/>
+          <w:sz w:val="22"/>
+          <w:szCs w:val="22"/>
+        </w:rPr>
+        <w:t>testDAO</w:t>
+      </w:r>
+      <w:proofErr w:type="spellEnd"/>
+    </w:p>
+    <w:p>
+      <w:pPr>
+        <w:pStyle w:val="HTMLPreformatted"/>
+        <w:pBdr>
+          <w:top w:val="single" w:sz="6" w:space="2" w:color="888888"/>
+          <w:left w:val="single" w:sz="6" w:space="2" w:color="888888"/>
+          <w:bottom w:val="single" w:sz="6" w:space="2" w:color="888888"/>
+          <w:right w:val="single" w:sz="6" w:space="2" w:color="888888"/>
+        </w:pBdr>
+        <w:shd w:val="clear" w:color="auto" w:fill="F5F5F5"/>
+        <w:wordWrap w:val="0"/>
+        <w:spacing w:after="300"/>
+        <w:rPr>
+          <w:rStyle w:val="pln"/>
+          <w:rFonts w:asciiTheme="minorHAnsi" w:hAnsiTheme="minorHAnsi" w:cstheme="minorHAnsi"/>
+          <w:color w:val="000000"/>
+          <w:sz w:val="22"/>
+          <w:szCs w:val="22"/>
+        </w:rPr>
+      </w:pPr>
+    </w:p>
+    <w:p>
+      <w:pPr>
+        <w:pStyle w:val="HTMLPreformatted"/>
+        <w:pBdr>
+          <w:top w:val="single" w:sz="6" w:space="2" w:color="888888"/>
+          <w:left w:val="single" w:sz="6" w:space="2" w:color="888888"/>
+          <w:bottom w:val="single" w:sz="6" w:space="2" w:color="888888"/>
+          <w:right w:val="single" w:sz="6" w:space="2" w:color="888888"/>
+        </w:pBdr>
+        <w:shd w:val="clear" w:color="auto" w:fill="F5F5F5"/>
+        <w:wordWrap w:val="0"/>
+        <w:spacing w:after="300"/>
+        <w:rPr>
+          <w:rStyle w:val="pln"/>
+          <w:rFonts w:asciiTheme="minorHAnsi" w:hAnsiTheme="minorHAnsi" w:cstheme="minorHAnsi"/>
+          <w:color w:val="000000"/>
+          <w:sz w:val="22"/>
+          <w:szCs w:val="22"/>
+        </w:rPr>
+      </w:pPr>
+      <w:r>
+        <w:rPr>
+          <w:rStyle w:val="pun"/>
+          <w:rFonts w:asciiTheme="minorHAnsi" w:hAnsiTheme="minorHAnsi" w:cstheme="minorHAnsi"/>
+          <w:color w:val="666600"/>
+          <w:sz w:val="22"/>
+          <w:szCs w:val="22"/>
+        </w:rPr>
+        <w:t>}</w:t>
+      </w:r>
+    </w:p>
+    <w:p>
+      <w:pPr>
+        <w:pStyle w:val="NormalWeb"/>
+        <w:shd w:val="clear" w:color="auto" w:fill="FFFFFF"/>
+        <w:spacing w:before="0" w:beforeAutospacing="0" w:after="150" w:afterAutospacing="0"/>
+        <w:rPr>
+          <w:rFonts w:asciiTheme="minorHAnsi" w:hAnsiTheme="minorHAnsi" w:cstheme="minorHAnsi"/>
+          <w:color w:val="464646"/>
+          <w:sz w:val="22"/>
+          <w:szCs w:val="22"/>
+        </w:rPr>
+      </w:pPr>
+      <w:r>
+        <w:rPr>
+          <w:rFonts w:asciiTheme="minorHAnsi" w:hAnsiTheme="minorHAnsi" w:cstheme="minorHAnsi"/>
+          <w:color w:val="464646"/>
+          <w:sz w:val="22"/>
+          <w:szCs w:val="22"/>
+        </w:rPr>
+        <w:lastRenderedPageBreak/>
+        <w:t>We are defining this method to be executed in a transaction which isolation level is</w:t>
+      </w:r>
+      <w:r>
+        <w:rPr>
+          <w:rStyle w:val="apple-converted-space"/>
+          <w:rFonts w:asciiTheme="minorHAnsi" w:hAnsiTheme="minorHAnsi" w:cstheme="minorHAnsi"/>
+          <w:color w:val="464646"/>
+          <w:sz w:val="22"/>
+          <w:szCs w:val="22"/>
+        </w:rPr>
+        <w:t> </w:t>
+      </w:r>
+      <w:r>
+        <w:rPr>
+          <w:rStyle w:val="Strong"/>
+          <w:rFonts w:asciiTheme="minorHAnsi" w:hAnsiTheme="minorHAnsi" w:cstheme="minorHAnsi"/>
+          <w:color w:val="464646"/>
+          <w:sz w:val="22"/>
+          <w:szCs w:val="22"/>
+        </w:rPr>
+        <w:t>READ_COMMITTED</w:t>
+      </w:r>
+      <w:r>
+        <w:rPr>
+          <w:rFonts w:asciiTheme="minorHAnsi" w:hAnsiTheme="minorHAnsi" w:cstheme="minorHAnsi"/>
+          <w:color w:val="464646"/>
+          <w:sz w:val="22"/>
+          <w:szCs w:val="22"/>
+        </w:rPr>
+        <w:t>. We will see each isolation level in detail in the next sections.</w:t>
+      </w:r>
+    </w:p>
+    <w:p>
+      <w:pPr>
+        <w:pStyle w:val="Heading2"/>
+        <w:shd w:val="clear" w:color="auto" w:fill="FFFFFF"/>
+        <w:spacing w:before="300" w:after="225"/>
+        <w:rPr>
+          <w:rFonts w:asciiTheme="minorHAnsi" w:hAnsiTheme="minorHAnsi" w:cstheme="minorHAnsi"/>
+          <w:color w:val="464646"/>
+          <w:sz w:val="22"/>
+          <w:szCs w:val="22"/>
+        </w:rPr>
+      </w:pPr>
+      <w:r>
+        <w:rPr>
+          <w:rFonts w:asciiTheme="minorHAnsi" w:hAnsiTheme="minorHAnsi" w:cstheme="minorHAnsi"/>
+          <w:b/>
+          <w:bCs/>
+          <w:color w:val="464646"/>
+          <w:sz w:val="22"/>
+          <w:szCs w:val="22"/>
+        </w:rPr>
+        <w:t>READ_UNCOMMITTED</w:t>
+      </w:r>
+    </w:p>
+    <w:p>
+      <w:pPr>
+        <w:pStyle w:val="NormalWeb"/>
+        <w:shd w:val="clear" w:color="auto" w:fill="FFFFFF"/>
+        <w:spacing w:before="0" w:beforeAutospacing="0" w:after="150" w:afterAutospacing="0"/>
+        <w:rPr>
+          <w:rFonts w:asciiTheme="minorHAnsi" w:hAnsiTheme="minorHAnsi" w:cstheme="minorHAnsi"/>
+          <w:color w:val="464646"/>
+          <w:sz w:val="22"/>
+          <w:szCs w:val="22"/>
+        </w:rPr>
+      </w:pPr>
+      <w:r>
+        <w:rPr>
+          <w:rStyle w:val="Strong"/>
+          <w:rFonts w:asciiTheme="minorHAnsi" w:hAnsiTheme="minorHAnsi" w:cstheme="minorHAnsi"/>
+          <w:color w:val="464646"/>
+          <w:sz w:val="22"/>
+          <w:szCs w:val="22"/>
+        </w:rPr>
+        <w:t>READ_UNCOMMITTED</w:t>
+      </w:r>
+      <w:r>
+        <w:rPr>
+          <w:rStyle w:val="apple-converted-space"/>
+          <w:rFonts w:asciiTheme="minorHAnsi" w:hAnsiTheme="minorHAnsi" w:cstheme="minorHAnsi"/>
+          <w:color w:val="464646"/>
+          <w:sz w:val="22"/>
+          <w:szCs w:val="22"/>
+        </w:rPr>
+        <w:t> </w:t>
+      </w:r>
+      <w:r>
+        <w:rPr>
+          <w:rFonts w:asciiTheme="minorHAnsi" w:hAnsiTheme="minorHAnsi" w:cstheme="minorHAnsi"/>
+          <w:color w:val="464646"/>
+          <w:sz w:val="22"/>
+          <w:szCs w:val="22"/>
+        </w:rPr>
+        <w:t>isolation level states that a transaction</w:t>
+      </w:r>
+      <w:r>
+        <w:rPr>
+          <w:rStyle w:val="apple-converted-space"/>
+          <w:rFonts w:asciiTheme="minorHAnsi" w:hAnsiTheme="minorHAnsi" w:cstheme="minorHAnsi"/>
+          <w:color w:val="464646"/>
+          <w:sz w:val="22"/>
+          <w:szCs w:val="22"/>
+        </w:rPr>
+        <w:t> </w:t>
+      </w:r>
+      <w:r>
+        <w:rPr>
+          <w:rStyle w:val="Strong"/>
+          <w:rFonts w:asciiTheme="minorHAnsi" w:hAnsiTheme="minorHAnsi" w:cstheme="minorHAnsi"/>
+          <w:color w:val="464646"/>
+          <w:sz w:val="22"/>
+          <w:szCs w:val="22"/>
+        </w:rPr>
+        <w:t>may</w:t>
+      </w:r>
+      <w:r>
+        <w:rPr>
+          <w:rStyle w:val="apple-converted-space"/>
+          <w:rFonts w:asciiTheme="minorHAnsi" w:hAnsiTheme="minorHAnsi" w:cstheme="minorHAnsi"/>
+          <w:color w:val="464646"/>
+          <w:sz w:val="22"/>
+          <w:szCs w:val="22"/>
+        </w:rPr>
+        <w:t> </w:t>
+      </w:r>
+      <w:r>
+        <w:rPr>
+          <w:rFonts w:asciiTheme="minorHAnsi" w:hAnsiTheme="minorHAnsi" w:cstheme="minorHAnsi"/>
+          <w:color w:val="464646"/>
+          <w:sz w:val="22"/>
+          <w:szCs w:val="22"/>
+        </w:rPr>
+        <w:t>read data that is still</w:t>
+      </w:r>
+      <w:r>
+        <w:rPr>
+          <w:rStyle w:val="apple-converted-space"/>
+          <w:rFonts w:asciiTheme="minorHAnsi" w:hAnsiTheme="minorHAnsi" w:cstheme="minorHAnsi"/>
+          <w:color w:val="464646"/>
+          <w:sz w:val="22"/>
+          <w:szCs w:val="22"/>
+        </w:rPr>
+        <w:t> </w:t>
+      </w:r>
+      <w:r>
+        <w:rPr>
+          <w:rStyle w:val="Strong"/>
+          <w:rFonts w:asciiTheme="minorHAnsi" w:hAnsiTheme="minorHAnsi" w:cstheme="minorHAnsi"/>
+          <w:color w:val="464646"/>
+          <w:sz w:val="22"/>
+          <w:szCs w:val="22"/>
+        </w:rPr>
+        <w:t>uncommitted</w:t>
+      </w:r>
+      <w:r>
+        <w:rPr>
+          <w:rStyle w:val="apple-converted-space"/>
+          <w:rFonts w:asciiTheme="minorHAnsi" w:hAnsiTheme="minorHAnsi" w:cstheme="minorHAnsi"/>
+          <w:color w:val="464646"/>
+          <w:sz w:val="22"/>
+          <w:szCs w:val="22"/>
+        </w:rPr>
+        <w:t> </w:t>
+      </w:r>
+      <w:r>
+        <w:rPr>
+          <w:rFonts w:asciiTheme="minorHAnsi" w:hAnsiTheme="minorHAnsi" w:cstheme="minorHAnsi"/>
+          <w:color w:val="464646"/>
+          <w:sz w:val="22"/>
+          <w:szCs w:val="22"/>
+        </w:rPr>
+        <w:t xml:space="preserve">by other transactions. This constraint is very relaxed in what matters to transactional </w:t>
+      </w:r>
+      <w:proofErr w:type="gramStart"/>
+      <w:r>
+        <w:rPr>
+          <w:rFonts w:asciiTheme="minorHAnsi" w:hAnsiTheme="minorHAnsi" w:cstheme="minorHAnsi"/>
+          <w:color w:val="464646"/>
+          <w:sz w:val="22"/>
+          <w:szCs w:val="22"/>
+        </w:rPr>
+        <w:t>concurrency</w:t>
+      </w:r>
+      <w:proofErr w:type="gramEnd"/>
+      <w:r>
+        <w:rPr>
+          <w:rFonts w:asciiTheme="minorHAnsi" w:hAnsiTheme="minorHAnsi" w:cstheme="minorHAnsi"/>
+          <w:color w:val="464646"/>
+          <w:sz w:val="22"/>
+          <w:szCs w:val="22"/>
+        </w:rPr>
+        <w:t xml:space="preserve"> but it may lead to some issues like</w:t>
+      </w:r>
+      <w:r>
+        <w:rPr>
+          <w:rStyle w:val="apple-converted-space"/>
+          <w:rFonts w:asciiTheme="minorHAnsi" w:hAnsiTheme="minorHAnsi" w:cstheme="minorHAnsi"/>
+          <w:color w:val="464646"/>
+          <w:sz w:val="22"/>
+          <w:szCs w:val="22"/>
+        </w:rPr>
+        <w:t> </w:t>
+      </w:r>
+      <w:r>
+        <w:rPr>
+          <w:rStyle w:val="Strong"/>
+          <w:rFonts w:asciiTheme="minorHAnsi" w:hAnsiTheme="minorHAnsi" w:cstheme="minorHAnsi"/>
+          <w:color w:val="464646"/>
+          <w:sz w:val="22"/>
+          <w:szCs w:val="22"/>
+        </w:rPr>
+        <w:t>dirty reads</w:t>
+      </w:r>
+      <w:r>
+        <w:rPr>
+          <w:rFonts w:asciiTheme="minorHAnsi" w:hAnsiTheme="minorHAnsi" w:cstheme="minorHAnsi"/>
+          <w:color w:val="464646"/>
+          <w:sz w:val="22"/>
+          <w:szCs w:val="22"/>
+        </w:rPr>
+        <w:t>. Let's see the following image:</w:t>
+      </w:r>
+    </w:p>
+    <w:p>
+      <w:pPr>
+        <w:shd w:val="clear" w:color="auto" w:fill="CDE7FF"/>
+        <w:rPr>
+          <w:rFonts w:cstheme="minorHAnsi"/>
+          <w:b/>
+          <w:bCs/>
+          <w:color w:val="464646"/>
+        </w:rPr>
+      </w:pPr>
+      <w:r>
+        <w:rPr>
+          <w:rFonts w:cstheme="minorHAnsi"/>
+          <w:b/>
+          <w:bCs/>
+          <w:color w:val="464646"/>
+        </w:rPr>
+        <w:t>Dirty read</w:t>
+      </w:r>
+    </w:p>
+    <w:p>
+      <w:pPr>
+        <w:shd w:val="clear" w:color="auto" w:fill="F5F5F5"/>
+        <w:rPr>
+          <w:rFonts w:cstheme="minorHAnsi"/>
+          <w:color w:val="464646"/>
+        </w:rPr>
+      </w:pPr>
+      <w:r>
+        <w:rPr>
+          <w:rFonts w:cstheme="minorHAnsi"/>
+          <w:noProof/>
+          <w:color w:val="464646"/>
+        </w:rPr>
+        <w:drawing>
+          <wp:inline distT="0" distB="0" distL="0" distR="0" wp14:anchorId="3AABCD12" wp14:editId="5E0A4D9D">
+            <wp:extent cx="4286250" cy="2905125"/>
+            <wp:effectExtent l="0" t="0" r="0" b="9525"/>
+            <wp:docPr id="47" name="Picture 47" descr="Transaction isolation level dirty read"/>
+            <wp:cNvGraphicFramePr>
+              <a:graphicFrameLocks xmlns:a="http://schemas.openxmlformats.org/drawingml/2006/main" noChangeAspect="1"/>
+            </wp:cNvGraphicFramePr>
+            <a:graphic xmlns:a="http://schemas.openxmlformats.org/drawingml/2006/main">
+              <a:graphicData uri="http://schemas.openxmlformats.org/drawingml/2006/picture">
+                <pic:pic xmlns:pic="http://schemas.openxmlformats.org/drawingml/2006/picture">
+                  <pic:nvPicPr>
+                    <pic:cNvPr id="0" name="Picture 1" descr="Transaction isolation level dirty read"/>
+                    <pic:cNvPicPr>
+                      <a:picLocks noChangeAspect="1" noChangeArrowheads="1"/>
+                    </pic:cNvPicPr>
+                  </pic:nvPicPr>
+                  <pic:blipFill>
+                    <a:blip r:embed="rId51">
+                      <a:extLst>
+                        <a:ext uri="{28A0092B-C50C-407E-A947-70E740481C1C}">
+                          <a14:useLocalDpi xmlns:a14="http://schemas.microsoft.com/office/drawing/2010/main" val="0"/>
+                        </a:ext>
+                      </a:extLst>
+                    </a:blip>
+                    <a:srcRect/>
+                    <a:stretch>
+                      <a:fillRect/>
+                    </a:stretch>
+                  </pic:blipFill>
+                  <pic:spPr bwMode="auto">
+                    <a:xfrm>
+                      <a:off x="0" y="0"/>
+                      <a:ext cx="4286250" cy="2905125"/>
+                    </a:xfrm>
+                    <a:prstGeom prst="rect">
+                      <a:avLst/>
+                    </a:prstGeom>
+                    <a:noFill/>
+                    <a:ln>
+                      <a:noFill/>
+                    </a:ln>
+                  </pic:spPr>
+                </pic:pic>
+              </a:graphicData>
+            </a:graphic>
+          </wp:inline>
+        </w:drawing>
+      </w:r>
+    </w:p>
+    <w:p>
+      <w:pPr>
+        <w:pStyle w:val="NormalWeb"/>
+        <w:shd w:val="clear" w:color="auto" w:fill="FFFFFF"/>
+        <w:spacing w:before="0" w:beforeAutospacing="0" w:after="150" w:afterAutospacing="0"/>
+        <w:rPr>
+          <w:rFonts w:asciiTheme="minorHAnsi" w:hAnsiTheme="minorHAnsi" w:cstheme="minorHAnsi"/>
+          <w:color w:val="464646"/>
+          <w:sz w:val="22"/>
+          <w:szCs w:val="22"/>
+        </w:rPr>
+      </w:pPr>
+      <w:r>
+        <w:rPr>
+          <w:rFonts w:asciiTheme="minorHAnsi" w:hAnsiTheme="minorHAnsi" w:cstheme="minorHAnsi"/>
+          <w:color w:val="464646"/>
+          <w:sz w:val="22"/>
+          <w:szCs w:val="22"/>
+        </w:rPr>
+        <w:t>In this example</w:t>
+      </w:r>
+      <w:r>
+        <w:rPr>
+          <w:rStyle w:val="apple-converted-space"/>
+          <w:rFonts w:asciiTheme="minorHAnsi" w:hAnsiTheme="minorHAnsi" w:cstheme="minorHAnsi"/>
+          <w:color w:val="464646"/>
+          <w:sz w:val="22"/>
+          <w:szCs w:val="22"/>
+        </w:rPr>
+        <w:t> </w:t>
+      </w:r>
+      <w:r>
+        <w:rPr>
+          <w:rStyle w:val="Strong"/>
+          <w:rFonts w:asciiTheme="minorHAnsi" w:hAnsiTheme="minorHAnsi" w:cstheme="minorHAnsi"/>
+          <w:color w:val="464646"/>
+          <w:sz w:val="22"/>
+          <w:szCs w:val="22"/>
+        </w:rPr>
+        <w:t>Transaction A</w:t>
+      </w:r>
+      <w:r>
+        <w:rPr>
+          <w:rStyle w:val="apple-converted-space"/>
+          <w:rFonts w:asciiTheme="minorHAnsi" w:hAnsiTheme="minorHAnsi" w:cstheme="minorHAnsi"/>
+          <w:color w:val="464646"/>
+          <w:sz w:val="22"/>
+          <w:szCs w:val="22"/>
+        </w:rPr>
+        <w:t> </w:t>
+      </w:r>
+      <w:r>
+        <w:rPr>
+          <w:rFonts w:asciiTheme="minorHAnsi" w:hAnsiTheme="minorHAnsi" w:cstheme="minorHAnsi"/>
+          <w:color w:val="464646"/>
+          <w:sz w:val="22"/>
+          <w:szCs w:val="22"/>
+        </w:rPr>
+        <w:t>writes a record. Meanwhile</w:t>
+      </w:r>
+      <w:r>
+        <w:rPr>
+          <w:rStyle w:val="apple-converted-space"/>
+          <w:rFonts w:asciiTheme="minorHAnsi" w:hAnsiTheme="minorHAnsi" w:cstheme="minorHAnsi"/>
+          <w:color w:val="464646"/>
+          <w:sz w:val="22"/>
+          <w:szCs w:val="22"/>
+        </w:rPr>
+        <w:t> </w:t>
+      </w:r>
+      <w:r>
+        <w:rPr>
+          <w:rStyle w:val="Strong"/>
+          <w:rFonts w:asciiTheme="minorHAnsi" w:hAnsiTheme="minorHAnsi" w:cstheme="minorHAnsi"/>
+          <w:color w:val="464646"/>
+          <w:sz w:val="22"/>
+          <w:szCs w:val="22"/>
+        </w:rPr>
+        <w:t>Transaction B</w:t>
+      </w:r>
+      <w:r>
+        <w:rPr>
+          <w:rStyle w:val="apple-converted-space"/>
+          <w:rFonts w:asciiTheme="minorHAnsi" w:hAnsiTheme="minorHAnsi" w:cstheme="minorHAnsi"/>
+          <w:color w:val="464646"/>
+          <w:sz w:val="22"/>
+          <w:szCs w:val="22"/>
+        </w:rPr>
+        <w:t> </w:t>
+      </w:r>
+      <w:r>
+        <w:rPr>
+          <w:rFonts w:asciiTheme="minorHAnsi" w:hAnsiTheme="minorHAnsi" w:cstheme="minorHAnsi"/>
+          <w:color w:val="464646"/>
+          <w:sz w:val="22"/>
+          <w:szCs w:val="22"/>
+        </w:rPr>
+        <w:t>reads that same record before</w:t>
+      </w:r>
+      <w:r>
+        <w:rPr>
+          <w:rStyle w:val="apple-converted-space"/>
+          <w:rFonts w:asciiTheme="minorHAnsi" w:hAnsiTheme="minorHAnsi" w:cstheme="minorHAnsi"/>
+          <w:color w:val="464646"/>
+          <w:sz w:val="22"/>
+          <w:szCs w:val="22"/>
+        </w:rPr>
+        <w:t> </w:t>
+      </w:r>
+      <w:r>
+        <w:rPr>
+          <w:rStyle w:val="Strong"/>
+          <w:rFonts w:asciiTheme="minorHAnsi" w:hAnsiTheme="minorHAnsi" w:cstheme="minorHAnsi"/>
+          <w:color w:val="464646"/>
+          <w:sz w:val="22"/>
+          <w:szCs w:val="22"/>
+        </w:rPr>
+        <w:t>Transaction A</w:t>
+      </w:r>
+      <w:r>
+        <w:rPr>
+          <w:rStyle w:val="apple-converted-space"/>
+          <w:rFonts w:asciiTheme="minorHAnsi" w:hAnsiTheme="minorHAnsi" w:cstheme="minorHAnsi"/>
+          <w:color w:val="464646"/>
+          <w:sz w:val="22"/>
+          <w:szCs w:val="22"/>
+        </w:rPr>
+        <w:t> </w:t>
+      </w:r>
+      <w:r>
+        <w:rPr>
+          <w:rFonts w:asciiTheme="minorHAnsi" w:hAnsiTheme="minorHAnsi" w:cstheme="minorHAnsi"/>
+          <w:color w:val="464646"/>
+          <w:sz w:val="22"/>
+          <w:szCs w:val="22"/>
+        </w:rPr>
+        <w:t>commits. Later</w:t>
+      </w:r>
+      <w:r>
+        <w:rPr>
+          <w:rStyle w:val="apple-converted-space"/>
+          <w:rFonts w:asciiTheme="minorHAnsi" w:hAnsiTheme="minorHAnsi" w:cstheme="minorHAnsi"/>
+          <w:color w:val="464646"/>
+          <w:sz w:val="22"/>
+          <w:szCs w:val="22"/>
+        </w:rPr>
+        <w:t> </w:t>
+      </w:r>
+      <w:r>
+        <w:rPr>
+          <w:rStyle w:val="Strong"/>
+          <w:rFonts w:asciiTheme="minorHAnsi" w:hAnsiTheme="minorHAnsi" w:cstheme="minorHAnsi"/>
+          <w:color w:val="464646"/>
+          <w:sz w:val="22"/>
+          <w:szCs w:val="22"/>
+        </w:rPr>
+        <w:t>Transaction A</w:t>
+      </w:r>
+      <w:r>
+        <w:rPr>
+          <w:rStyle w:val="apple-converted-space"/>
+          <w:rFonts w:asciiTheme="minorHAnsi" w:hAnsiTheme="minorHAnsi" w:cstheme="minorHAnsi"/>
+          <w:color w:val="464646"/>
+          <w:sz w:val="22"/>
+          <w:szCs w:val="22"/>
+        </w:rPr>
+        <w:t> </w:t>
+      </w:r>
+      <w:r>
+        <w:rPr>
+          <w:rFonts w:asciiTheme="minorHAnsi" w:hAnsiTheme="minorHAnsi" w:cstheme="minorHAnsi"/>
+          <w:color w:val="464646"/>
+          <w:sz w:val="22"/>
+          <w:szCs w:val="22"/>
+        </w:rPr>
+        <w:t>decides to rollback and now we have changes in</w:t>
+      </w:r>
+      <w:r>
+        <w:rPr>
+          <w:rStyle w:val="apple-converted-space"/>
+          <w:rFonts w:asciiTheme="minorHAnsi" w:hAnsiTheme="minorHAnsi" w:cstheme="minorHAnsi"/>
+          <w:color w:val="464646"/>
+          <w:sz w:val="22"/>
+          <w:szCs w:val="22"/>
+        </w:rPr>
+        <w:t> </w:t>
+      </w:r>
+      <w:r>
+        <w:rPr>
+          <w:rStyle w:val="Strong"/>
+          <w:rFonts w:asciiTheme="minorHAnsi" w:hAnsiTheme="minorHAnsi" w:cstheme="minorHAnsi"/>
+          <w:color w:val="464646"/>
+          <w:sz w:val="22"/>
+          <w:szCs w:val="22"/>
+        </w:rPr>
+        <w:t>Transaction B</w:t>
+      </w:r>
+      <w:r>
+        <w:rPr>
+          <w:rStyle w:val="apple-converted-space"/>
+          <w:rFonts w:asciiTheme="minorHAnsi" w:hAnsiTheme="minorHAnsi" w:cstheme="minorHAnsi"/>
+          <w:color w:val="464646"/>
+          <w:sz w:val="22"/>
+          <w:szCs w:val="22"/>
+        </w:rPr>
+        <w:t> </w:t>
+      </w:r>
+      <w:r>
+        <w:rPr>
+          <w:rFonts w:asciiTheme="minorHAnsi" w:hAnsiTheme="minorHAnsi" w:cstheme="minorHAnsi"/>
+          <w:color w:val="464646"/>
+          <w:sz w:val="22"/>
+          <w:szCs w:val="22"/>
+        </w:rPr>
+        <w:t>that are inconsistent. This is a</w:t>
+      </w:r>
+      <w:r>
+        <w:rPr>
+          <w:rStyle w:val="apple-converted-space"/>
+          <w:rFonts w:asciiTheme="minorHAnsi" w:hAnsiTheme="minorHAnsi" w:cstheme="minorHAnsi"/>
+          <w:color w:val="464646"/>
+          <w:sz w:val="22"/>
+          <w:szCs w:val="22"/>
+        </w:rPr>
+        <w:t> </w:t>
+      </w:r>
+      <w:r>
+        <w:rPr>
+          <w:rStyle w:val="Strong"/>
+          <w:rFonts w:asciiTheme="minorHAnsi" w:hAnsiTheme="minorHAnsi" w:cstheme="minorHAnsi"/>
+          <w:color w:val="464646"/>
+          <w:sz w:val="22"/>
+          <w:szCs w:val="22"/>
+        </w:rPr>
+        <w:t>dirty read</w:t>
+      </w:r>
+      <w:r>
+        <w:rPr>
+          <w:rFonts w:asciiTheme="minorHAnsi" w:hAnsiTheme="minorHAnsi" w:cstheme="minorHAnsi"/>
+          <w:color w:val="464646"/>
+          <w:sz w:val="22"/>
+          <w:szCs w:val="22"/>
+        </w:rPr>
+        <w:t>.</w:t>
+      </w:r>
+      <w:r>
+        <w:rPr>
+          <w:rStyle w:val="apple-converted-space"/>
+          <w:rFonts w:asciiTheme="minorHAnsi" w:hAnsiTheme="minorHAnsi" w:cstheme="minorHAnsi"/>
+          <w:color w:val="464646"/>
+          <w:sz w:val="22"/>
+          <w:szCs w:val="22"/>
+        </w:rPr>
+        <w:t> </w:t>
+      </w:r>
+      <w:r>
+        <w:rPr>
+          <w:rStyle w:val="Strong"/>
+          <w:rFonts w:asciiTheme="minorHAnsi" w:hAnsiTheme="minorHAnsi" w:cstheme="minorHAnsi"/>
+          <w:color w:val="464646"/>
+          <w:sz w:val="22"/>
+          <w:szCs w:val="22"/>
+        </w:rPr>
+        <w:t>Transaction B</w:t>
+      </w:r>
+      <w:r>
+        <w:rPr>
+          <w:rStyle w:val="apple-converted-space"/>
+          <w:rFonts w:asciiTheme="minorHAnsi" w:hAnsiTheme="minorHAnsi" w:cstheme="minorHAnsi"/>
+          <w:color w:val="464646"/>
+          <w:sz w:val="22"/>
+          <w:szCs w:val="22"/>
+        </w:rPr>
+        <w:t> </w:t>
+      </w:r>
+      <w:r>
+        <w:rPr>
+          <w:rFonts w:asciiTheme="minorHAnsi" w:hAnsiTheme="minorHAnsi" w:cstheme="minorHAnsi"/>
+          <w:color w:val="464646"/>
+          <w:sz w:val="22"/>
+          <w:szCs w:val="22"/>
+        </w:rPr>
+        <w:t>was running in</w:t>
+      </w:r>
+      <w:r>
+        <w:rPr>
+          <w:rStyle w:val="apple-converted-space"/>
+          <w:rFonts w:asciiTheme="minorHAnsi" w:hAnsiTheme="minorHAnsi" w:cstheme="minorHAnsi"/>
+          <w:color w:val="464646"/>
+          <w:sz w:val="22"/>
+          <w:szCs w:val="22"/>
+        </w:rPr>
+        <w:t> </w:t>
+      </w:r>
+      <w:r>
+        <w:rPr>
+          <w:rStyle w:val="Strong"/>
+          <w:rFonts w:asciiTheme="minorHAnsi" w:hAnsiTheme="minorHAnsi" w:cstheme="minorHAnsi"/>
+          <w:color w:val="464646"/>
+          <w:sz w:val="22"/>
+          <w:szCs w:val="22"/>
+        </w:rPr>
+        <w:t>READ_UNCOMMITTED</w:t>
+      </w:r>
+      <w:r>
+        <w:rPr>
+          <w:rStyle w:val="apple-converted-space"/>
+          <w:rFonts w:asciiTheme="minorHAnsi" w:hAnsiTheme="minorHAnsi" w:cstheme="minorHAnsi"/>
+          <w:color w:val="464646"/>
+          <w:sz w:val="22"/>
+          <w:szCs w:val="22"/>
+        </w:rPr>
+        <w:t> </w:t>
+      </w:r>
+      <w:r>
+        <w:rPr>
+          <w:rFonts w:asciiTheme="minorHAnsi" w:hAnsiTheme="minorHAnsi" w:cstheme="minorHAnsi"/>
+          <w:color w:val="464646"/>
+          <w:sz w:val="22"/>
+          <w:szCs w:val="22"/>
+        </w:rPr>
+        <w:t>isolation level so it was able to read</w:t>
+      </w:r>
+      <w:r>
+        <w:rPr>
+          <w:rStyle w:val="apple-converted-space"/>
+          <w:rFonts w:asciiTheme="minorHAnsi" w:hAnsiTheme="minorHAnsi" w:cstheme="minorHAnsi"/>
+          <w:color w:val="464646"/>
+          <w:sz w:val="22"/>
+          <w:szCs w:val="22"/>
+        </w:rPr>
+        <w:t> </w:t>
+      </w:r>
+      <w:r>
+        <w:rPr>
+          <w:rStyle w:val="Strong"/>
+          <w:rFonts w:asciiTheme="minorHAnsi" w:hAnsiTheme="minorHAnsi" w:cstheme="minorHAnsi"/>
+          <w:color w:val="464646"/>
+          <w:sz w:val="22"/>
+          <w:szCs w:val="22"/>
+        </w:rPr>
+        <w:t>Transaction A</w:t>
+      </w:r>
+      <w:r>
+        <w:rPr>
+          <w:rStyle w:val="apple-converted-space"/>
+          <w:rFonts w:asciiTheme="minorHAnsi" w:hAnsiTheme="minorHAnsi" w:cstheme="minorHAnsi"/>
+          <w:color w:val="464646"/>
+          <w:sz w:val="22"/>
+          <w:szCs w:val="22"/>
+        </w:rPr>
+        <w:t> </w:t>
+      </w:r>
+      <w:r>
+        <w:rPr>
+          <w:rFonts w:asciiTheme="minorHAnsi" w:hAnsiTheme="minorHAnsi" w:cstheme="minorHAnsi"/>
+          <w:color w:val="464646"/>
+          <w:sz w:val="22"/>
+          <w:szCs w:val="22"/>
+        </w:rPr>
+        <w:t>changes before a commit occurred.</w:t>
+      </w:r>
+    </w:p>
+    <w:p>
+      <w:pPr>
+        <w:shd w:val="clear" w:color="auto" w:fill="CDE7FF"/>
+        <w:rPr>
+          <w:rFonts w:cstheme="minorHAnsi"/>
+          <w:color w:val="464646"/>
+        </w:rPr>
+      </w:pPr>
+      <w:r>
+        <w:rPr>
+          <w:rStyle w:val="Strong"/>
+          <w:rFonts w:cstheme="minorHAnsi"/>
+          <w:color w:val="464646"/>
+        </w:rPr>
+        <w:t>Note:</w:t>
+      </w:r>
+      <w:r>
+        <w:rPr>
+          <w:rStyle w:val="apple-converted-space"/>
+          <w:rFonts w:cstheme="minorHAnsi"/>
+          <w:b/>
+          <w:bCs/>
+          <w:color w:val="464646"/>
+        </w:rPr>
+        <w:t> </w:t>
+      </w:r>
+      <w:r>
+        <w:rPr>
+          <w:rFonts w:cstheme="minorHAnsi"/>
+          <w:color w:val="464646"/>
+        </w:rPr>
+        <w:t>READ_UNCOMMITTED is also vulnerable to</w:t>
+      </w:r>
+      <w:r>
+        <w:rPr>
+          <w:rStyle w:val="apple-converted-space"/>
+          <w:rFonts w:cstheme="minorHAnsi"/>
+          <w:color w:val="464646"/>
+        </w:rPr>
+        <w:t> </w:t>
+      </w:r>
+      <w:r>
+        <w:rPr>
+          <w:rStyle w:val="Strong"/>
+          <w:rFonts w:cstheme="minorHAnsi"/>
+          <w:color w:val="464646"/>
+        </w:rPr>
+        <w:t>non-repeatable reads</w:t>
+      </w:r>
+      <w:r>
+        <w:rPr>
+          <w:rStyle w:val="apple-converted-space"/>
+          <w:rFonts w:cstheme="minorHAnsi"/>
+          <w:color w:val="464646"/>
+        </w:rPr>
+        <w:t> </w:t>
+      </w:r>
+      <w:r>
+        <w:rPr>
+          <w:rFonts w:cstheme="minorHAnsi"/>
+          <w:color w:val="464646"/>
+        </w:rPr>
+        <w:t>and</w:t>
+      </w:r>
+      <w:r>
+        <w:rPr>
+          <w:rStyle w:val="apple-converted-space"/>
+          <w:rFonts w:cstheme="minorHAnsi"/>
+          <w:color w:val="464646"/>
+        </w:rPr>
+        <w:t> </w:t>
+      </w:r>
+      <w:r>
+        <w:rPr>
+          <w:rStyle w:val="Strong"/>
+          <w:rFonts w:cstheme="minorHAnsi"/>
+          <w:color w:val="464646"/>
+        </w:rPr>
+        <w:t>phantom reads</w:t>
+      </w:r>
+      <w:r>
+        <w:rPr>
+          <w:rFonts w:cstheme="minorHAnsi"/>
+          <w:color w:val="464646"/>
+        </w:rPr>
+        <w:t>. We will also see these cases in detail in the next sections.</w:t>
+      </w:r>
+    </w:p>
+    <w:p>
+      <w:pPr>
+        <w:pStyle w:val="Heading2"/>
+        <w:shd w:val="clear" w:color="auto" w:fill="FFFFFF"/>
+        <w:spacing w:before="300" w:after="225"/>
+        <w:rPr>
+          <w:rFonts w:asciiTheme="minorHAnsi" w:hAnsiTheme="minorHAnsi" w:cstheme="minorHAnsi"/>
+          <w:color w:val="464646"/>
+          <w:sz w:val="22"/>
+          <w:szCs w:val="22"/>
+        </w:rPr>
+      </w:pPr>
+      <w:r>
+        <w:rPr>
+          <w:rFonts w:asciiTheme="minorHAnsi" w:hAnsiTheme="minorHAnsi" w:cstheme="minorHAnsi"/>
+          <w:b/>
+          <w:bCs/>
+          <w:color w:val="464646"/>
+          <w:sz w:val="22"/>
+          <w:szCs w:val="22"/>
+        </w:rPr>
+        <w:t>READ_COMMITTED</w:t>
+      </w:r>
+    </w:p>
+    <w:p>
+      <w:pPr>
+        <w:pStyle w:val="NormalWeb"/>
+        <w:shd w:val="clear" w:color="auto" w:fill="FFFFFF"/>
+        <w:spacing w:before="0" w:beforeAutospacing="0" w:after="150" w:afterAutospacing="0"/>
+        <w:rPr>
+          <w:rFonts w:asciiTheme="minorHAnsi" w:hAnsiTheme="minorHAnsi" w:cstheme="minorHAnsi"/>
+          <w:color w:val="464646"/>
+          <w:sz w:val="22"/>
+          <w:szCs w:val="22"/>
+        </w:rPr>
+      </w:pPr>
+      <w:r>
+        <w:rPr>
+          <w:rStyle w:val="Strong"/>
+          <w:rFonts w:asciiTheme="minorHAnsi" w:hAnsiTheme="minorHAnsi" w:cstheme="minorHAnsi"/>
+          <w:color w:val="464646"/>
+          <w:sz w:val="22"/>
+          <w:szCs w:val="22"/>
+        </w:rPr>
+        <w:t>READ_COMMITTED</w:t>
+      </w:r>
+      <w:r>
+        <w:rPr>
+          <w:rStyle w:val="apple-converted-space"/>
+          <w:rFonts w:asciiTheme="minorHAnsi" w:hAnsiTheme="minorHAnsi" w:cstheme="minorHAnsi"/>
+          <w:color w:val="464646"/>
+          <w:sz w:val="22"/>
+          <w:szCs w:val="22"/>
+        </w:rPr>
+        <w:t> </w:t>
+      </w:r>
+      <w:r>
+        <w:rPr>
+          <w:rFonts w:asciiTheme="minorHAnsi" w:hAnsiTheme="minorHAnsi" w:cstheme="minorHAnsi"/>
+          <w:color w:val="464646"/>
+          <w:sz w:val="22"/>
+          <w:szCs w:val="22"/>
+        </w:rPr>
+        <w:t>isolation level states that a transaction can't read data that is</w:t>
+      </w:r>
+      <w:r>
+        <w:rPr>
+          <w:rStyle w:val="apple-converted-space"/>
+          <w:rFonts w:asciiTheme="minorHAnsi" w:hAnsiTheme="minorHAnsi" w:cstheme="minorHAnsi"/>
+          <w:color w:val="464646"/>
+          <w:sz w:val="22"/>
+          <w:szCs w:val="22"/>
+        </w:rPr>
+        <w:t> </w:t>
+      </w:r>
+      <w:r>
+        <w:rPr>
+          <w:rStyle w:val="Strong"/>
+          <w:rFonts w:asciiTheme="minorHAnsi" w:hAnsiTheme="minorHAnsi" w:cstheme="minorHAnsi"/>
+          <w:color w:val="464646"/>
+          <w:sz w:val="22"/>
+          <w:szCs w:val="22"/>
+        </w:rPr>
+        <w:t>not</w:t>
+      </w:r>
+      <w:r>
+        <w:rPr>
+          <w:rStyle w:val="apple-converted-space"/>
+          <w:rFonts w:asciiTheme="minorHAnsi" w:hAnsiTheme="minorHAnsi" w:cstheme="minorHAnsi"/>
+          <w:color w:val="464646"/>
+          <w:sz w:val="22"/>
+          <w:szCs w:val="22"/>
+        </w:rPr>
+        <w:t> </w:t>
+      </w:r>
+      <w:r>
+        <w:rPr>
+          <w:rFonts w:asciiTheme="minorHAnsi" w:hAnsiTheme="minorHAnsi" w:cstheme="minorHAnsi"/>
+          <w:color w:val="464646"/>
+          <w:sz w:val="22"/>
+          <w:szCs w:val="22"/>
+        </w:rPr>
+        <w:t>yet committed by other transactions. This means that the</w:t>
+      </w:r>
+      <w:r>
+        <w:rPr>
+          <w:rStyle w:val="apple-converted-space"/>
+          <w:rFonts w:asciiTheme="minorHAnsi" w:hAnsiTheme="minorHAnsi" w:cstheme="minorHAnsi"/>
+          <w:color w:val="464646"/>
+          <w:sz w:val="22"/>
+          <w:szCs w:val="22"/>
+        </w:rPr>
+        <w:t> </w:t>
+      </w:r>
+      <w:r>
+        <w:rPr>
+          <w:rStyle w:val="Strong"/>
+          <w:rFonts w:asciiTheme="minorHAnsi" w:hAnsiTheme="minorHAnsi" w:cstheme="minorHAnsi"/>
+          <w:color w:val="464646"/>
+          <w:sz w:val="22"/>
+          <w:szCs w:val="22"/>
+        </w:rPr>
+        <w:t>dirty read</w:t>
+      </w:r>
+      <w:r>
+        <w:rPr>
+          <w:rStyle w:val="apple-converted-space"/>
+          <w:rFonts w:asciiTheme="minorHAnsi" w:hAnsiTheme="minorHAnsi" w:cstheme="minorHAnsi"/>
+          <w:color w:val="464646"/>
+          <w:sz w:val="22"/>
+          <w:szCs w:val="22"/>
+        </w:rPr>
+        <w:t> </w:t>
+      </w:r>
+      <w:r>
+        <w:rPr>
+          <w:rFonts w:asciiTheme="minorHAnsi" w:hAnsiTheme="minorHAnsi" w:cstheme="minorHAnsi"/>
+          <w:color w:val="464646"/>
+          <w:sz w:val="22"/>
+          <w:szCs w:val="22"/>
+        </w:rPr>
+        <w:t>is no longer an issue, but even this way other issues may occur. Let's see the following image:</w:t>
+      </w:r>
+    </w:p>
+    <w:p>
+      <w:pPr>
+        <w:shd w:val="clear" w:color="auto" w:fill="CDE7FF"/>
+        <w:rPr>
+          <w:rFonts w:cstheme="minorHAnsi"/>
+          <w:b/>
+          <w:bCs/>
+          <w:color w:val="464646"/>
+        </w:rPr>
+      </w:pPr>
+      <w:r>
+        <w:rPr>
+          <w:rFonts w:cstheme="minorHAnsi"/>
+          <w:b/>
+          <w:bCs/>
+          <w:color w:val="464646"/>
+        </w:rPr>
+        <w:t>Non-repeatable read</w:t>
+      </w:r>
+    </w:p>
+    <w:p>
+      <w:pPr>
+        <w:shd w:val="clear" w:color="auto" w:fill="F5F5F5"/>
+        <w:rPr>
+          <w:rFonts w:cstheme="minorHAnsi"/>
+          <w:color w:val="464646"/>
+        </w:rPr>
+      </w:pPr>
+      <w:r>
+        <w:rPr>
+          <w:rFonts w:cstheme="minorHAnsi"/>
+          <w:noProof/>
+          <w:color w:val="464646"/>
+        </w:rPr>
+        <w:lastRenderedPageBreak/>
+        <w:drawing>
+          <wp:inline distT="0" distB="0" distL="0" distR="0" wp14:anchorId="6BE6F8F0" wp14:editId="320CDB57">
+            <wp:extent cx="4286250" cy="2905125"/>
+            <wp:effectExtent l="0" t="0" r="0" b="9525"/>
+            <wp:docPr id="46" name="Picture 46" descr="Transaction isolation level repeatable read"/>
+            <wp:cNvGraphicFramePr>
+              <a:graphicFrameLocks xmlns:a="http://schemas.openxmlformats.org/drawingml/2006/main" noChangeAspect="1"/>
+            </wp:cNvGraphicFramePr>
+            <a:graphic xmlns:a="http://schemas.openxmlformats.org/drawingml/2006/main">
+              <a:graphicData uri="http://schemas.openxmlformats.org/drawingml/2006/picture">
+                <pic:pic xmlns:pic="http://schemas.openxmlformats.org/drawingml/2006/picture">
+                  <pic:nvPicPr>
+                    <pic:cNvPr id="0" name="Picture 2" descr="Transaction isolation level repeatable read"/>
+                    <pic:cNvPicPr>
+                      <a:picLocks noChangeAspect="1" noChangeArrowheads="1"/>
+                    </pic:cNvPicPr>
+                  </pic:nvPicPr>
+                  <pic:blipFill>
+                    <a:blip r:embed="rId52">
+                      <a:extLst>
+                        <a:ext uri="{28A0092B-C50C-407E-A947-70E740481C1C}">
+                          <a14:useLocalDpi xmlns:a14="http://schemas.microsoft.com/office/drawing/2010/main" val="0"/>
+                        </a:ext>
+                      </a:extLst>
+                    </a:blip>
+                    <a:srcRect/>
+                    <a:stretch>
+                      <a:fillRect/>
+                    </a:stretch>
+                  </pic:blipFill>
+                  <pic:spPr bwMode="auto">
+                    <a:xfrm>
+                      <a:off x="0" y="0"/>
+                      <a:ext cx="4286250" cy="2905125"/>
+                    </a:xfrm>
+                    <a:prstGeom prst="rect">
+                      <a:avLst/>
+                    </a:prstGeom>
+                    <a:noFill/>
+                    <a:ln>
+                      <a:noFill/>
+                    </a:ln>
+                  </pic:spPr>
+                </pic:pic>
+              </a:graphicData>
+            </a:graphic>
+          </wp:inline>
+        </w:drawing>
+      </w:r>
+    </w:p>
+    <w:p>
+      <w:pPr>
+        <w:pStyle w:val="NormalWeb"/>
+        <w:shd w:val="clear" w:color="auto" w:fill="FFFFFF"/>
+        <w:spacing w:before="0" w:beforeAutospacing="0" w:after="150" w:afterAutospacing="0"/>
+        <w:rPr>
+          <w:rFonts w:asciiTheme="minorHAnsi" w:hAnsiTheme="minorHAnsi" w:cstheme="minorHAnsi"/>
+          <w:color w:val="464646"/>
+          <w:sz w:val="22"/>
+          <w:szCs w:val="22"/>
+        </w:rPr>
+      </w:pPr>
+      <w:r>
+        <w:rPr>
+          <w:rFonts w:asciiTheme="minorHAnsi" w:hAnsiTheme="minorHAnsi" w:cstheme="minorHAnsi"/>
+          <w:color w:val="464646"/>
+          <w:sz w:val="22"/>
+          <w:szCs w:val="22"/>
+        </w:rPr>
+        <w:t>In this example</w:t>
+      </w:r>
+      <w:r>
+        <w:rPr>
+          <w:rStyle w:val="apple-converted-space"/>
+          <w:rFonts w:asciiTheme="minorHAnsi" w:hAnsiTheme="minorHAnsi" w:cstheme="minorHAnsi"/>
+          <w:color w:val="464646"/>
+          <w:sz w:val="22"/>
+          <w:szCs w:val="22"/>
+        </w:rPr>
+        <w:t> </w:t>
+      </w:r>
+      <w:r>
+        <w:rPr>
+          <w:rStyle w:val="Strong"/>
+          <w:rFonts w:asciiTheme="minorHAnsi" w:hAnsiTheme="minorHAnsi" w:cstheme="minorHAnsi"/>
+          <w:color w:val="464646"/>
+          <w:sz w:val="22"/>
+          <w:szCs w:val="22"/>
+        </w:rPr>
+        <w:t>Transaction A</w:t>
+      </w:r>
+      <w:r>
+        <w:rPr>
+          <w:rStyle w:val="apple-converted-space"/>
+          <w:rFonts w:asciiTheme="minorHAnsi" w:hAnsiTheme="minorHAnsi" w:cstheme="minorHAnsi"/>
+          <w:color w:val="464646"/>
+          <w:sz w:val="22"/>
+          <w:szCs w:val="22"/>
+        </w:rPr>
+        <w:t> </w:t>
+      </w:r>
+      <w:r>
+        <w:rPr>
+          <w:rFonts w:asciiTheme="minorHAnsi" w:hAnsiTheme="minorHAnsi" w:cstheme="minorHAnsi"/>
+          <w:color w:val="464646"/>
+          <w:sz w:val="22"/>
+          <w:szCs w:val="22"/>
+        </w:rPr>
+        <w:t>reads some record. Then</w:t>
+      </w:r>
+      <w:r>
+        <w:rPr>
+          <w:rStyle w:val="apple-converted-space"/>
+          <w:rFonts w:asciiTheme="minorHAnsi" w:hAnsiTheme="minorHAnsi" w:cstheme="minorHAnsi"/>
+          <w:color w:val="464646"/>
+          <w:sz w:val="22"/>
+          <w:szCs w:val="22"/>
+        </w:rPr>
+        <w:t> </w:t>
+      </w:r>
+      <w:r>
+        <w:rPr>
+          <w:rStyle w:val="Strong"/>
+          <w:rFonts w:asciiTheme="minorHAnsi" w:hAnsiTheme="minorHAnsi" w:cstheme="minorHAnsi"/>
+          <w:color w:val="464646"/>
+          <w:sz w:val="22"/>
+          <w:szCs w:val="22"/>
+        </w:rPr>
+        <w:t>Transaction B</w:t>
+      </w:r>
+      <w:r>
+        <w:rPr>
+          <w:rStyle w:val="apple-converted-space"/>
+          <w:rFonts w:asciiTheme="minorHAnsi" w:hAnsiTheme="minorHAnsi" w:cstheme="minorHAnsi"/>
+          <w:color w:val="464646"/>
+          <w:sz w:val="22"/>
+          <w:szCs w:val="22"/>
+        </w:rPr>
+        <w:t> </w:t>
+      </w:r>
+      <w:r>
+        <w:rPr>
+          <w:rFonts w:asciiTheme="minorHAnsi" w:hAnsiTheme="minorHAnsi" w:cstheme="minorHAnsi"/>
+          <w:color w:val="464646"/>
+          <w:sz w:val="22"/>
+          <w:szCs w:val="22"/>
+        </w:rPr>
+        <w:t>writes that same record and commits. Later</w:t>
+      </w:r>
+      <w:r>
+        <w:rPr>
+          <w:rStyle w:val="apple-converted-space"/>
+          <w:rFonts w:asciiTheme="minorHAnsi" w:hAnsiTheme="minorHAnsi" w:cstheme="minorHAnsi"/>
+          <w:color w:val="464646"/>
+          <w:sz w:val="22"/>
+          <w:szCs w:val="22"/>
+        </w:rPr>
+        <w:t> </w:t>
+      </w:r>
+      <w:r>
+        <w:rPr>
+          <w:rStyle w:val="Strong"/>
+          <w:rFonts w:asciiTheme="minorHAnsi" w:hAnsiTheme="minorHAnsi" w:cstheme="minorHAnsi"/>
+          <w:color w:val="464646"/>
+          <w:sz w:val="22"/>
+          <w:szCs w:val="22"/>
+        </w:rPr>
+        <w:t>Transaction A</w:t>
+      </w:r>
+      <w:r>
+        <w:rPr>
+          <w:rStyle w:val="apple-converted-space"/>
+          <w:rFonts w:asciiTheme="minorHAnsi" w:hAnsiTheme="minorHAnsi" w:cstheme="minorHAnsi"/>
+          <w:color w:val="464646"/>
+          <w:sz w:val="22"/>
+          <w:szCs w:val="22"/>
+        </w:rPr>
+        <w:t> </w:t>
+      </w:r>
+      <w:r>
+        <w:rPr>
+          <w:rFonts w:asciiTheme="minorHAnsi" w:hAnsiTheme="minorHAnsi" w:cstheme="minorHAnsi"/>
+          <w:color w:val="464646"/>
+          <w:sz w:val="22"/>
+          <w:szCs w:val="22"/>
+        </w:rPr>
+        <w:t>reads that same record again and may get different values because</w:t>
+      </w:r>
+      <w:r>
+        <w:rPr>
+          <w:rStyle w:val="apple-converted-space"/>
+          <w:rFonts w:asciiTheme="minorHAnsi" w:hAnsiTheme="minorHAnsi" w:cstheme="minorHAnsi"/>
+          <w:color w:val="464646"/>
+          <w:sz w:val="22"/>
+          <w:szCs w:val="22"/>
+        </w:rPr>
+        <w:t> </w:t>
+      </w:r>
+      <w:r>
+        <w:rPr>
+          <w:rStyle w:val="Strong"/>
+          <w:rFonts w:asciiTheme="minorHAnsi" w:hAnsiTheme="minorHAnsi" w:cstheme="minorHAnsi"/>
+          <w:color w:val="464646"/>
+          <w:sz w:val="22"/>
+          <w:szCs w:val="22"/>
+        </w:rPr>
+        <w:t>Transaction B</w:t>
+      </w:r>
+      <w:r>
+        <w:rPr>
+          <w:rStyle w:val="apple-converted-space"/>
+          <w:rFonts w:asciiTheme="minorHAnsi" w:hAnsiTheme="minorHAnsi" w:cstheme="minorHAnsi"/>
+          <w:color w:val="464646"/>
+          <w:sz w:val="22"/>
+          <w:szCs w:val="22"/>
+        </w:rPr>
+        <w:t> </w:t>
+      </w:r>
+      <w:r>
+        <w:rPr>
+          <w:rFonts w:asciiTheme="minorHAnsi" w:hAnsiTheme="minorHAnsi" w:cstheme="minorHAnsi"/>
+          <w:color w:val="464646"/>
+          <w:sz w:val="22"/>
+          <w:szCs w:val="22"/>
+        </w:rPr>
+        <w:t>made changes to that record and committed. This is a</w:t>
+      </w:r>
+      <w:r>
+        <w:rPr>
+          <w:rStyle w:val="apple-converted-space"/>
+          <w:rFonts w:asciiTheme="minorHAnsi" w:hAnsiTheme="minorHAnsi" w:cstheme="minorHAnsi"/>
+          <w:color w:val="464646"/>
+          <w:sz w:val="22"/>
+          <w:szCs w:val="22"/>
+        </w:rPr>
+        <w:t> </w:t>
+      </w:r>
+      <w:r>
+        <w:rPr>
+          <w:rStyle w:val="Strong"/>
+          <w:rFonts w:asciiTheme="minorHAnsi" w:hAnsiTheme="minorHAnsi" w:cstheme="minorHAnsi"/>
+          <w:color w:val="464646"/>
+          <w:sz w:val="22"/>
+          <w:szCs w:val="22"/>
+        </w:rPr>
+        <w:t>non-repeatable read</w:t>
+      </w:r>
+      <w:r>
+        <w:rPr>
+          <w:rFonts w:asciiTheme="minorHAnsi" w:hAnsiTheme="minorHAnsi" w:cstheme="minorHAnsi"/>
+          <w:color w:val="464646"/>
+          <w:sz w:val="22"/>
+          <w:szCs w:val="22"/>
+        </w:rPr>
+        <w:t>.</w:t>
+      </w:r>
+    </w:p>
+    <w:p>
+      <w:pPr>
+        <w:shd w:val="clear" w:color="auto" w:fill="CDE7FF"/>
+        <w:rPr>
+          <w:rFonts w:cstheme="minorHAnsi"/>
+          <w:color w:val="464646"/>
+        </w:rPr>
+      </w:pPr>
+      <w:r>
+        <w:rPr>
+          <w:rStyle w:val="Strong"/>
+          <w:rFonts w:cstheme="minorHAnsi"/>
+          <w:color w:val="464646"/>
+        </w:rPr>
+        <w:t>Note:</w:t>
+      </w:r>
+      <w:r>
+        <w:rPr>
+          <w:rStyle w:val="apple-converted-space"/>
+          <w:rFonts w:cstheme="minorHAnsi"/>
+          <w:b/>
+          <w:bCs/>
+          <w:color w:val="464646"/>
+        </w:rPr>
+        <w:t> </w:t>
+      </w:r>
+      <w:r>
+        <w:rPr>
+          <w:rFonts w:cstheme="minorHAnsi"/>
+          <w:color w:val="464646"/>
+        </w:rPr>
+        <w:t>READ_COMMITTED is also vulnerable to</w:t>
+      </w:r>
+      <w:r>
+        <w:rPr>
+          <w:rStyle w:val="apple-converted-space"/>
+          <w:rFonts w:cstheme="minorHAnsi"/>
+          <w:color w:val="464646"/>
+        </w:rPr>
+        <w:t> </w:t>
+      </w:r>
+      <w:r>
+        <w:rPr>
+          <w:rStyle w:val="Strong"/>
+          <w:rFonts w:cstheme="minorHAnsi"/>
+          <w:color w:val="464646"/>
+        </w:rPr>
+        <w:t>phantom reads</w:t>
+      </w:r>
+      <w:r>
+        <w:rPr>
+          <w:rFonts w:cstheme="minorHAnsi"/>
+          <w:color w:val="464646"/>
+        </w:rPr>
+        <w:t>. We will also see this case in detail in the next section.</w:t>
+      </w:r>
+    </w:p>
+    <w:p>
+      <w:pPr>
+        <w:pStyle w:val="Heading2"/>
+        <w:shd w:val="clear" w:color="auto" w:fill="FFFFFF"/>
+        <w:spacing w:before="300" w:after="225"/>
+        <w:rPr>
+          <w:rFonts w:asciiTheme="minorHAnsi" w:hAnsiTheme="minorHAnsi" w:cstheme="minorHAnsi"/>
+          <w:color w:val="464646"/>
+          <w:sz w:val="22"/>
+          <w:szCs w:val="22"/>
+        </w:rPr>
+      </w:pPr>
+      <w:r>
+        <w:rPr>
+          <w:rFonts w:asciiTheme="minorHAnsi" w:hAnsiTheme="minorHAnsi" w:cstheme="minorHAnsi"/>
+          <w:b/>
+          <w:bCs/>
+          <w:color w:val="464646"/>
+          <w:sz w:val="22"/>
+          <w:szCs w:val="22"/>
+        </w:rPr>
+        <w:t>REPEATABLE_READ</w:t>
+      </w:r>
+    </w:p>
+    <w:p>
+      <w:pPr>
+        <w:pStyle w:val="NormalWeb"/>
+        <w:shd w:val="clear" w:color="auto" w:fill="FFFFFF"/>
+        <w:spacing w:before="0" w:beforeAutospacing="0" w:after="150" w:afterAutospacing="0"/>
+        <w:rPr>
+          <w:rFonts w:asciiTheme="minorHAnsi" w:hAnsiTheme="minorHAnsi" w:cstheme="minorHAnsi"/>
+          <w:color w:val="464646"/>
+          <w:sz w:val="22"/>
+          <w:szCs w:val="22"/>
+        </w:rPr>
+      </w:pPr>
+      <w:r>
+        <w:rPr>
+          <w:rStyle w:val="Strong"/>
+          <w:rFonts w:asciiTheme="minorHAnsi" w:hAnsiTheme="minorHAnsi" w:cstheme="minorHAnsi"/>
+          <w:color w:val="464646"/>
+          <w:sz w:val="22"/>
+          <w:szCs w:val="22"/>
+        </w:rPr>
+        <w:t>REPEATABLE_READ</w:t>
+      </w:r>
+      <w:r>
+        <w:rPr>
+          <w:rStyle w:val="apple-converted-space"/>
+          <w:rFonts w:asciiTheme="minorHAnsi" w:hAnsiTheme="minorHAnsi" w:cstheme="minorHAnsi"/>
+          <w:color w:val="464646"/>
+          <w:sz w:val="22"/>
+          <w:szCs w:val="22"/>
+        </w:rPr>
+        <w:t> </w:t>
+      </w:r>
+      <w:r>
+        <w:rPr>
+          <w:rFonts w:asciiTheme="minorHAnsi" w:hAnsiTheme="minorHAnsi" w:cstheme="minorHAnsi"/>
+          <w:color w:val="464646"/>
+          <w:sz w:val="22"/>
+          <w:szCs w:val="22"/>
+        </w:rPr>
+        <w:t>isolation level states that if a transaction reads one record from the database multiple times the result of all those reading operations must always be the same. This eliminates both the</w:t>
+      </w:r>
+      <w:r>
+        <w:rPr>
+          <w:rStyle w:val="apple-converted-space"/>
+          <w:rFonts w:asciiTheme="minorHAnsi" w:hAnsiTheme="minorHAnsi" w:cstheme="minorHAnsi"/>
+          <w:color w:val="464646"/>
+          <w:sz w:val="22"/>
+          <w:szCs w:val="22"/>
+        </w:rPr>
+        <w:t> </w:t>
+      </w:r>
+      <w:r>
+        <w:rPr>
+          <w:rStyle w:val="Strong"/>
+          <w:rFonts w:asciiTheme="minorHAnsi" w:hAnsiTheme="minorHAnsi" w:cstheme="minorHAnsi"/>
+          <w:color w:val="464646"/>
+          <w:sz w:val="22"/>
+          <w:szCs w:val="22"/>
+        </w:rPr>
+        <w:t>dirty read</w:t>
+      </w:r>
+      <w:r>
+        <w:rPr>
+          <w:rStyle w:val="apple-converted-space"/>
+          <w:rFonts w:asciiTheme="minorHAnsi" w:hAnsiTheme="minorHAnsi" w:cstheme="minorHAnsi"/>
+          <w:color w:val="464646"/>
+          <w:sz w:val="22"/>
+          <w:szCs w:val="22"/>
+        </w:rPr>
+        <w:t> </w:t>
+      </w:r>
+      <w:r>
+        <w:rPr>
+          <w:rFonts w:asciiTheme="minorHAnsi" w:hAnsiTheme="minorHAnsi" w:cstheme="minorHAnsi"/>
+          <w:color w:val="464646"/>
+          <w:sz w:val="22"/>
+          <w:szCs w:val="22"/>
+        </w:rPr>
+        <w:t>and the</w:t>
+      </w:r>
+      <w:r>
+        <w:rPr>
+          <w:rStyle w:val="apple-converted-space"/>
+          <w:rFonts w:asciiTheme="minorHAnsi" w:hAnsiTheme="minorHAnsi" w:cstheme="minorHAnsi"/>
+          <w:color w:val="464646"/>
+          <w:sz w:val="22"/>
+          <w:szCs w:val="22"/>
+        </w:rPr>
+        <w:t> </w:t>
+      </w:r>
+      <w:r>
+        <w:rPr>
+          <w:rStyle w:val="Strong"/>
+          <w:rFonts w:asciiTheme="minorHAnsi" w:hAnsiTheme="minorHAnsi" w:cstheme="minorHAnsi"/>
+          <w:color w:val="464646"/>
+          <w:sz w:val="22"/>
+          <w:szCs w:val="22"/>
+        </w:rPr>
+        <w:t>non-repeatable read</w:t>
+      </w:r>
+      <w:r>
+        <w:rPr>
+          <w:rStyle w:val="apple-converted-space"/>
+          <w:rFonts w:asciiTheme="minorHAnsi" w:hAnsiTheme="minorHAnsi" w:cstheme="minorHAnsi"/>
+          <w:color w:val="464646"/>
+          <w:sz w:val="22"/>
+          <w:szCs w:val="22"/>
+        </w:rPr>
+        <w:t> </w:t>
+      </w:r>
+      <w:r>
+        <w:rPr>
+          <w:rFonts w:asciiTheme="minorHAnsi" w:hAnsiTheme="minorHAnsi" w:cstheme="minorHAnsi"/>
+          <w:color w:val="464646"/>
+          <w:sz w:val="22"/>
+          <w:szCs w:val="22"/>
+        </w:rPr>
+        <w:t>issues, but even this way other issues may occur. Let's see the following image:</w:t>
+      </w:r>
+    </w:p>
+    <w:p>
+      <w:pPr>
+        <w:shd w:val="clear" w:color="auto" w:fill="CDE7FF"/>
+        <w:rPr>
+          <w:rFonts w:cstheme="minorHAnsi"/>
+          <w:b/>
+          <w:bCs/>
+          <w:color w:val="464646"/>
+        </w:rPr>
+      </w:pPr>
+      <w:r>
+        <w:rPr>
+          <w:rFonts w:cstheme="minorHAnsi"/>
+          <w:b/>
+          <w:bCs/>
+          <w:color w:val="464646"/>
+        </w:rPr>
+        <w:t>Phantom read</w:t>
+      </w:r>
+    </w:p>
+    <w:p>
+      <w:pPr>
+        <w:shd w:val="clear" w:color="auto" w:fill="F5F5F5"/>
+        <w:rPr>
+          <w:rFonts w:cstheme="minorHAnsi"/>
+          <w:color w:val="464646"/>
+        </w:rPr>
+      </w:pPr>
+      <w:r>
+        <w:rPr>
+          <w:rFonts w:cstheme="minorHAnsi"/>
+          <w:noProof/>
+          <w:color w:val="464646"/>
+        </w:rPr>
+        <w:drawing>
+          <wp:inline distT="0" distB="0" distL="0" distR="0" wp14:anchorId="16E90162" wp14:editId="084ED5A4">
+            <wp:extent cx="4286250" cy="2905125"/>
+            <wp:effectExtent l="0" t="0" r="0" b="9525"/>
+            <wp:docPr id="45" name="Picture 45" descr="Transaction isolation level phantom read"/>
+            <wp:cNvGraphicFramePr>
+              <a:graphicFrameLocks xmlns:a="http://schemas.openxmlformats.org/drawingml/2006/main" noChangeAspect="1"/>
+            </wp:cNvGraphicFramePr>
+            <a:graphic xmlns:a="http://schemas.openxmlformats.org/drawingml/2006/main">
+              <a:graphicData uri="http://schemas.openxmlformats.org/drawingml/2006/picture">
+                <pic:pic xmlns:pic="http://schemas.openxmlformats.org/drawingml/2006/picture">
+                  <pic:nvPicPr>
+                    <pic:cNvPr id="0" name="Picture 3" descr="Transaction isolation level phantom read"/>
+                    <pic:cNvPicPr>
+                      <a:picLocks noChangeAspect="1" noChangeArrowheads="1"/>
+                    </pic:cNvPicPr>
+                  </pic:nvPicPr>
+                  <pic:blipFill>
+                    <a:blip r:embed="rId53">
+                      <a:extLst>
+                        <a:ext uri="{28A0092B-C50C-407E-A947-70E740481C1C}">
+                          <a14:useLocalDpi xmlns:a14="http://schemas.microsoft.com/office/drawing/2010/main" val="0"/>
+                        </a:ext>
+                      </a:extLst>
+                    </a:blip>
+                    <a:srcRect/>
+                    <a:stretch>
+                      <a:fillRect/>
+                    </a:stretch>
+                  </pic:blipFill>
+                  <pic:spPr bwMode="auto">
+                    <a:xfrm>
+                      <a:off x="0" y="0"/>
+                      <a:ext cx="4286250" cy="2905125"/>
+                    </a:xfrm>
+                    <a:prstGeom prst="rect">
+                      <a:avLst/>
+                    </a:prstGeom>
+                    <a:noFill/>
+                    <a:ln>
+                      <a:noFill/>
+                    </a:ln>
+                  </pic:spPr>
+                </pic:pic>
+              </a:graphicData>
+            </a:graphic>
+          </wp:inline>
+        </w:drawing>
+      </w:r>
+    </w:p>
+    <w:p>
+      <w:pPr>
+        <w:pStyle w:val="NormalWeb"/>
+        <w:shd w:val="clear" w:color="auto" w:fill="FFFFFF"/>
+        <w:spacing w:before="0" w:beforeAutospacing="0" w:after="150" w:afterAutospacing="0"/>
+        <w:rPr>
+          <w:rFonts w:asciiTheme="minorHAnsi" w:hAnsiTheme="minorHAnsi" w:cstheme="minorHAnsi"/>
+          <w:color w:val="464646"/>
+          <w:sz w:val="22"/>
+          <w:szCs w:val="22"/>
+        </w:rPr>
+      </w:pPr>
+      <w:r>
+        <w:rPr>
+          <w:rFonts w:asciiTheme="minorHAnsi" w:hAnsiTheme="minorHAnsi" w:cstheme="minorHAnsi"/>
+          <w:color w:val="464646"/>
+          <w:sz w:val="22"/>
+          <w:szCs w:val="22"/>
+        </w:rPr>
+        <w:lastRenderedPageBreak/>
+        <w:t>In this example</w:t>
+      </w:r>
+      <w:r>
+        <w:rPr>
+          <w:rStyle w:val="apple-converted-space"/>
+          <w:rFonts w:asciiTheme="minorHAnsi" w:hAnsiTheme="minorHAnsi" w:cstheme="minorHAnsi"/>
+          <w:color w:val="464646"/>
+          <w:sz w:val="22"/>
+          <w:szCs w:val="22"/>
+        </w:rPr>
+        <w:t> </w:t>
+      </w:r>
+      <w:r>
+        <w:rPr>
+          <w:rStyle w:val="Strong"/>
+          <w:rFonts w:asciiTheme="minorHAnsi" w:hAnsiTheme="minorHAnsi" w:cstheme="minorHAnsi"/>
+          <w:color w:val="464646"/>
+          <w:sz w:val="22"/>
+          <w:szCs w:val="22"/>
+        </w:rPr>
+        <w:t>Transaction A</w:t>
+      </w:r>
+      <w:r>
+        <w:rPr>
+          <w:rStyle w:val="apple-converted-space"/>
+          <w:rFonts w:asciiTheme="minorHAnsi" w:hAnsiTheme="minorHAnsi" w:cstheme="minorHAnsi"/>
+          <w:color w:val="464646"/>
+          <w:sz w:val="22"/>
+          <w:szCs w:val="22"/>
+        </w:rPr>
+        <w:t> </w:t>
+      </w:r>
+      <w:r>
+        <w:rPr>
+          <w:rFonts w:asciiTheme="minorHAnsi" w:hAnsiTheme="minorHAnsi" w:cstheme="minorHAnsi"/>
+          <w:color w:val="464646"/>
+          <w:sz w:val="22"/>
+          <w:szCs w:val="22"/>
+        </w:rPr>
+        <w:t>reads a</w:t>
+      </w:r>
+      <w:r>
+        <w:rPr>
+          <w:rStyle w:val="apple-converted-space"/>
+          <w:rFonts w:asciiTheme="minorHAnsi" w:hAnsiTheme="minorHAnsi" w:cstheme="minorHAnsi"/>
+          <w:color w:val="464646"/>
+          <w:sz w:val="22"/>
+          <w:szCs w:val="22"/>
+        </w:rPr>
+        <w:t> </w:t>
+      </w:r>
+      <w:r>
+        <w:rPr>
+          <w:rStyle w:val="Strong"/>
+          <w:rFonts w:asciiTheme="minorHAnsi" w:hAnsiTheme="minorHAnsi" w:cstheme="minorHAnsi"/>
+          <w:color w:val="464646"/>
+          <w:sz w:val="22"/>
+          <w:szCs w:val="22"/>
+        </w:rPr>
+        <w:t>range</w:t>
+      </w:r>
+      <w:r>
+        <w:rPr>
+          <w:rStyle w:val="apple-converted-space"/>
+          <w:rFonts w:asciiTheme="minorHAnsi" w:hAnsiTheme="minorHAnsi" w:cstheme="minorHAnsi"/>
+          <w:color w:val="464646"/>
+          <w:sz w:val="22"/>
+          <w:szCs w:val="22"/>
+        </w:rPr>
+        <w:t> </w:t>
+      </w:r>
+      <w:r>
+        <w:rPr>
+          <w:rFonts w:asciiTheme="minorHAnsi" w:hAnsiTheme="minorHAnsi" w:cstheme="minorHAnsi"/>
+          <w:color w:val="464646"/>
+          <w:sz w:val="22"/>
+          <w:szCs w:val="22"/>
+        </w:rPr>
+        <w:t>of records. Meanwhile</w:t>
+      </w:r>
+      <w:r>
+        <w:rPr>
+          <w:rStyle w:val="apple-converted-space"/>
+          <w:rFonts w:asciiTheme="minorHAnsi" w:hAnsiTheme="minorHAnsi" w:cstheme="minorHAnsi"/>
+          <w:color w:val="464646"/>
+          <w:sz w:val="22"/>
+          <w:szCs w:val="22"/>
+        </w:rPr>
+        <w:t> </w:t>
+      </w:r>
+      <w:r>
+        <w:rPr>
+          <w:rStyle w:val="Strong"/>
+          <w:rFonts w:asciiTheme="minorHAnsi" w:hAnsiTheme="minorHAnsi" w:cstheme="minorHAnsi"/>
+          <w:color w:val="464646"/>
+          <w:sz w:val="22"/>
+          <w:szCs w:val="22"/>
+        </w:rPr>
+        <w:t>Transaction B</w:t>
+      </w:r>
+      <w:r>
+        <w:rPr>
+          <w:rStyle w:val="apple-converted-space"/>
+          <w:rFonts w:asciiTheme="minorHAnsi" w:hAnsiTheme="minorHAnsi" w:cstheme="minorHAnsi"/>
+          <w:color w:val="464646"/>
+          <w:sz w:val="22"/>
+          <w:szCs w:val="22"/>
+        </w:rPr>
+        <w:t> </w:t>
+      </w:r>
+      <w:r>
+        <w:rPr>
+          <w:rFonts w:asciiTheme="minorHAnsi" w:hAnsiTheme="minorHAnsi" w:cstheme="minorHAnsi"/>
+          <w:color w:val="464646"/>
+          <w:sz w:val="22"/>
+          <w:szCs w:val="22"/>
+        </w:rPr>
+        <w:t>inserts a new record in the same range that</w:t>
+      </w:r>
+      <w:r>
+        <w:rPr>
+          <w:rStyle w:val="apple-converted-space"/>
+          <w:rFonts w:asciiTheme="minorHAnsi" w:hAnsiTheme="minorHAnsi" w:cstheme="minorHAnsi"/>
+          <w:color w:val="464646"/>
+          <w:sz w:val="22"/>
+          <w:szCs w:val="22"/>
+        </w:rPr>
+        <w:t> </w:t>
+      </w:r>
+      <w:r>
+        <w:rPr>
+          <w:rStyle w:val="Strong"/>
+          <w:rFonts w:asciiTheme="minorHAnsi" w:hAnsiTheme="minorHAnsi" w:cstheme="minorHAnsi"/>
+          <w:color w:val="464646"/>
+          <w:sz w:val="22"/>
+          <w:szCs w:val="22"/>
+        </w:rPr>
+        <w:t>Transaction A</w:t>
+      </w:r>
+      <w:r>
+        <w:rPr>
+          <w:rStyle w:val="apple-converted-space"/>
+          <w:rFonts w:asciiTheme="minorHAnsi" w:hAnsiTheme="minorHAnsi" w:cstheme="minorHAnsi"/>
+          <w:color w:val="464646"/>
+          <w:sz w:val="22"/>
+          <w:szCs w:val="22"/>
+        </w:rPr>
+        <w:t> </w:t>
+      </w:r>
+      <w:r>
+        <w:rPr>
+          <w:rFonts w:asciiTheme="minorHAnsi" w:hAnsiTheme="minorHAnsi" w:cstheme="minorHAnsi"/>
+          <w:color w:val="464646"/>
+          <w:sz w:val="22"/>
+          <w:szCs w:val="22"/>
+        </w:rPr>
+        <w:t>initially fetched and commits. Later</w:t>
+      </w:r>
+      <w:r>
+        <w:rPr>
+          <w:rStyle w:val="apple-converted-space"/>
+          <w:rFonts w:asciiTheme="minorHAnsi" w:hAnsiTheme="minorHAnsi" w:cstheme="minorHAnsi"/>
+          <w:color w:val="464646"/>
+          <w:sz w:val="22"/>
+          <w:szCs w:val="22"/>
+        </w:rPr>
+        <w:t> </w:t>
+      </w:r>
+      <w:r>
+        <w:rPr>
+          <w:rStyle w:val="Strong"/>
+          <w:rFonts w:asciiTheme="minorHAnsi" w:hAnsiTheme="minorHAnsi" w:cstheme="minorHAnsi"/>
+          <w:color w:val="464646"/>
+          <w:sz w:val="22"/>
+          <w:szCs w:val="22"/>
+        </w:rPr>
+        <w:t>Transaction A</w:t>
+      </w:r>
+      <w:r>
+        <w:rPr>
+          <w:rStyle w:val="apple-converted-space"/>
+          <w:rFonts w:asciiTheme="minorHAnsi" w:hAnsiTheme="minorHAnsi" w:cstheme="minorHAnsi"/>
+          <w:color w:val="464646"/>
+          <w:sz w:val="22"/>
+          <w:szCs w:val="22"/>
+        </w:rPr>
+        <w:t> </w:t>
+      </w:r>
+      <w:r>
+        <w:rPr>
+          <w:rFonts w:asciiTheme="minorHAnsi" w:hAnsiTheme="minorHAnsi" w:cstheme="minorHAnsi"/>
+          <w:color w:val="464646"/>
+          <w:sz w:val="22"/>
+          <w:szCs w:val="22"/>
+        </w:rPr>
+        <w:t>reads the same range again and will also get the record that</w:t>
+      </w:r>
+      <w:r>
+        <w:rPr>
+          <w:rStyle w:val="apple-converted-space"/>
+          <w:rFonts w:asciiTheme="minorHAnsi" w:hAnsiTheme="minorHAnsi" w:cstheme="minorHAnsi"/>
+          <w:color w:val="464646"/>
+          <w:sz w:val="22"/>
+          <w:szCs w:val="22"/>
+        </w:rPr>
+        <w:t> </w:t>
+      </w:r>
+      <w:r>
+        <w:rPr>
+          <w:rStyle w:val="Strong"/>
+          <w:rFonts w:asciiTheme="minorHAnsi" w:hAnsiTheme="minorHAnsi" w:cstheme="minorHAnsi"/>
+          <w:color w:val="464646"/>
+          <w:sz w:val="22"/>
+          <w:szCs w:val="22"/>
+        </w:rPr>
+        <w:t>Transaction B</w:t>
+      </w:r>
+      <w:r>
+        <w:rPr>
+          <w:rStyle w:val="apple-converted-space"/>
+          <w:rFonts w:asciiTheme="minorHAnsi" w:hAnsiTheme="minorHAnsi" w:cstheme="minorHAnsi"/>
+          <w:color w:val="464646"/>
+          <w:sz w:val="22"/>
+          <w:szCs w:val="22"/>
+        </w:rPr>
+        <w:t> </w:t>
+      </w:r>
+      <w:r>
+        <w:rPr>
+          <w:rFonts w:asciiTheme="minorHAnsi" w:hAnsiTheme="minorHAnsi" w:cstheme="minorHAnsi"/>
+          <w:color w:val="464646"/>
+          <w:sz w:val="22"/>
+          <w:szCs w:val="22"/>
+        </w:rPr>
+        <w:t>just inserted. This is a</w:t>
+      </w:r>
+      <w:r>
+        <w:rPr>
+          <w:rStyle w:val="apple-converted-space"/>
+          <w:rFonts w:asciiTheme="minorHAnsi" w:hAnsiTheme="minorHAnsi" w:cstheme="minorHAnsi"/>
+          <w:color w:val="464646"/>
+          <w:sz w:val="22"/>
+          <w:szCs w:val="22"/>
+        </w:rPr>
+        <w:t> </w:t>
+      </w:r>
+      <w:r>
+        <w:rPr>
+          <w:rStyle w:val="Strong"/>
+          <w:rFonts w:asciiTheme="minorHAnsi" w:hAnsiTheme="minorHAnsi" w:cstheme="minorHAnsi"/>
+          <w:color w:val="464646"/>
+          <w:sz w:val="22"/>
+          <w:szCs w:val="22"/>
+        </w:rPr>
+        <w:t>phantom read</w:t>
+      </w:r>
+      <w:r>
+        <w:rPr>
+          <w:rFonts w:asciiTheme="minorHAnsi" w:hAnsiTheme="minorHAnsi" w:cstheme="minorHAnsi"/>
+          <w:color w:val="464646"/>
+          <w:sz w:val="22"/>
+          <w:szCs w:val="22"/>
+        </w:rPr>
+        <w:t>: a transaction fetched a range of records multiple times from the database and obtained different result sets (containing phantom records).</w:t>
+      </w:r>
+    </w:p>
+    <w:p>
+      <w:pPr>
+        <w:pStyle w:val="Heading2"/>
+        <w:shd w:val="clear" w:color="auto" w:fill="FFFFFF"/>
+        <w:spacing w:before="300" w:after="225"/>
+        <w:rPr>
+          <w:rFonts w:asciiTheme="minorHAnsi" w:hAnsiTheme="minorHAnsi" w:cstheme="minorHAnsi"/>
+          <w:color w:val="464646"/>
+          <w:sz w:val="22"/>
+          <w:szCs w:val="22"/>
+        </w:rPr>
+      </w:pPr>
+      <w:r>
+        <w:rPr>
+          <w:rFonts w:asciiTheme="minorHAnsi" w:hAnsiTheme="minorHAnsi" w:cstheme="minorHAnsi"/>
+          <w:b/>
+          <w:bCs/>
+          <w:color w:val="464646"/>
+          <w:sz w:val="22"/>
+          <w:szCs w:val="22"/>
+        </w:rPr>
+        <w:t>SERIALIZABLE</w:t>
+      </w:r>
+    </w:p>
+    <w:p>
+      <w:pPr>
+        <w:pStyle w:val="NormalWeb"/>
+        <w:shd w:val="clear" w:color="auto" w:fill="FFFFFF"/>
+        <w:spacing w:before="0" w:beforeAutospacing="0" w:after="150" w:afterAutospacing="0"/>
+        <w:rPr>
+          <w:rFonts w:asciiTheme="minorHAnsi" w:hAnsiTheme="minorHAnsi" w:cstheme="minorHAnsi"/>
+          <w:color w:val="464646"/>
+          <w:sz w:val="22"/>
+          <w:szCs w:val="22"/>
+        </w:rPr>
+      </w:pPr>
+      <w:r>
+        <w:rPr>
+          <w:rStyle w:val="Strong"/>
+          <w:rFonts w:asciiTheme="minorHAnsi" w:hAnsiTheme="minorHAnsi" w:cstheme="minorHAnsi"/>
+          <w:color w:val="464646"/>
+          <w:sz w:val="22"/>
+          <w:szCs w:val="22"/>
+        </w:rPr>
+        <w:t>SERIALIZABLE</w:t>
+      </w:r>
+      <w:r>
+        <w:rPr>
+          <w:rStyle w:val="apple-converted-space"/>
+          <w:rFonts w:asciiTheme="minorHAnsi" w:hAnsiTheme="minorHAnsi" w:cstheme="minorHAnsi"/>
+          <w:color w:val="464646"/>
+          <w:sz w:val="22"/>
+          <w:szCs w:val="22"/>
+        </w:rPr>
+        <w:t> </w:t>
+      </w:r>
+      <w:r>
+        <w:rPr>
+          <w:rFonts w:asciiTheme="minorHAnsi" w:hAnsiTheme="minorHAnsi" w:cstheme="minorHAnsi"/>
+          <w:color w:val="464646"/>
+          <w:sz w:val="22"/>
+          <w:szCs w:val="22"/>
+        </w:rPr>
+        <w:t>isolation level is the most restrictive of all isolation levels. Transactions are executed with locking at all levels (</w:t>
+      </w:r>
+      <w:r>
+        <w:rPr>
+          <w:rStyle w:val="Strong"/>
+          <w:rFonts w:asciiTheme="minorHAnsi" w:hAnsiTheme="minorHAnsi" w:cstheme="minorHAnsi"/>
+          <w:color w:val="464646"/>
+          <w:sz w:val="22"/>
+          <w:szCs w:val="22"/>
+        </w:rPr>
+        <w:t>read</w:t>
+      </w:r>
+      <w:r>
+        <w:rPr>
+          <w:rFonts w:asciiTheme="minorHAnsi" w:hAnsiTheme="minorHAnsi" w:cstheme="minorHAnsi"/>
+          <w:color w:val="464646"/>
+          <w:sz w:val="22"/>
+          <w:szCs w:val="22"/>
+        </w:rPr>
+        <w:t>,</w:t>
+      </w:r>
+      <w:r>
+        <w:rPr>
+          <w:rStyle w:val="apple-converted-space"/>
+          <w:rFonts w:asciiTheme="minorHAnsi" w:hAnsiTheme="minorHAnsi" w:cstheme="minorHAnsi"/>
+          <w:color w:val="464646"/>
+          <w:sz w:val="22"/>
+          <w:szCs w:val="22"/>
+        </w:rPr>
+        <w:t> </w:t>
+      </w:r>
+      <w:r>
+        <w:rPr>
+          <w:rStyle w:val="Strong"/>
+          <w:rFonts w:asciiTheme="minorHAnsi" w:hAnsiTheme="minorHAnsi" w:cstheme="minorHAnsi"/>
+          <w:color w:val="464646"/>
+          <w:sz w:val="22"/>
+          <w:szCs w:val="22"/>
+        </w:rPr>
+        <w:t>range</w:t>
+      </w:r>
+      <w:r>
+        <w:rPr>
+          <w:rStyle w:val="apple-converted-space"/>
+          <w:rFonts w:asciiTheme="minorHAnsi" w:hAnsiTheme="minorHAnsi" w:cstheme="minorHAnsi"/>
+          <w:color w:val="464646"/>
+          <w:sz w:val="22"/>
+          <w:szCs w:val="22"/>
+        </w:rPr>
+        <w:t> </w:t>
+      </w:r>
+      <w:r>
+        <w:rPr>
+          <w:rFonts w:asciiTheme="minorHAnsi" w:hAnsiTheme="minorHAnsi" w:cstheme="minorHAnsi"/>
+          <w:color w:val="464646"/>
+          <w:sz w:val="22"/>
+          <w:szCs w:val="22"/>
+        </w:rPr>
+        <w:t>and</w:t>
+      </w:r>
+      <w:r>
+        <w:rPr>
+          <w:rStyle w:val="apple-converted-space"/>
+          <w:rFonts w:asciiTheme="minorHAnsi" w:hAnsiTheme="minorHAnsi" w:cstheme="minorHAnsi"/>
+          <w:color w:val="464646"/>
+          <w:sz w:val="22"/>
+          <w:szCs w:val="22"/>
+        </w:rPr>
+        <w:t> </w:t>
+      </w:r>
+      <w:r>
+        <w:rPr>
+          <w:rStyle w:val="Strong"/>
+          <w:rFonts w:asciiTheme="minorHAnsi" w:hAnsiTheme="minorHAnsi" w:cstheme="minorHAnsi"/>
+          <w:color w:val="464646"/>
+          <w:sz w:val="22"/>
+          <w:szCs w:val="22"/>
+        </w:rPr>
+        <w:t>write</w:t>
+      </w:r>
+      <w:r>
+        <w:rPr>
+          <w:rStyle w:val="apple-converted-space"/>
+          <w:rFonts w:asciiTheme="minorHAnsi" w:hAnsiTheme="minorHAnsi" w:cstheme="minorHAnsi"/>
+          <w:color w:val="464646"/>
+          <w:sz w:val="22"/>
+          <w:szCs w:val="22"/>
+        </w:rPr>
+        <w:t> </w:t>
+      </w:r>
+      <w:r>
+        <w:rPr>
+          <w:rFonts w:asciiTheme="minorHAnsi" w:hAnsiTheme="minorHAnsi" w:cstheme="minorHAnsi"/>
+          <w:color w:val="464646"/>
+          <w:sz w:val="22"/>
+          <w:szCs w:val="22"/>
+        </w:rPr>
+        <w:t>locking) so they appear as if they were executed in a serialized way. This leads to a scenario where</w:t>
+      </w:r>
+      <w:r>
+        <w:rPr>
+          <w:rStyle w:val="apple-converted-space"/>
+          <w:rFonts w:asciiTheme="minorHAnsi" w:hAnsiTheme="minorHAnsi" w:cstheme="minorHAnsi"/>
+          <w:color w:val="464646"/>
+          <w:sz w:val="22"/>
+          <w:szCs w:val="22"/>
+        </w:rPr>
+        <w:t> </w:t>
+      </w:r>
+      <w:r>
+        <w:rPr>
+          <w:rStyle w:val="Strong"/>
+          <w:rFonts w:asciiTheme="minorHAnsi" w:hAnsiTheme="minorHAnsi" w:cstheme="minorHAnsi"/>
+          <w:color w:val="464646"/>
+          <w:sz w:val="22"/>
+          <w:szCs w:val="22"/>
+        </w:rPr>
+        <w:t>none</w:t>
+      </w:r>
+      <w:r>
+        <w:rPr>
+          <w:rStyle w:val="apple-converted-space"/>
+          <w:rFonts w:asciiTheme="minorHAnsi" w:hAnsiTheme="minorHAnsi" w:cstheme="minorHAnsi"/>
+          <w:color w:val="464646"/>
+          <w:sz w:val="22"/>
+          <w:szCs w:val="22"/>
+        </w:rPr>
+        <w:t> </w:t>
+      </w:r>
+      <w:r>
+        <w:rPr>
+          <w:rFonts w:asciiTheme="minorHAnsi" w:hAnsiTheme="minorHAnsi" w:cstheme="minorHAnsi"/>
+          <w:color w:val="464646"/>
+          <w:sz w:val="22"/>
+          <w:szCs w:val="22"/>
+        </w:rPr>
+        <w:t>of the issues mentioned above may occur, but in the other way we don't allow transaction concurrency and consequently introduce a performance penalty.</w:t>
+      </w:r>
+    </w:p>
+    <w:p>
+      <w:pPr>
+        <w:pStyle w:val="Heading2"/>
+        <w:shd w:val="clear" w:color="auto" w:fill="FFFFFF"/>
+        <w:spacing w:before="300" w:after="225"/>
+        <w:rPr>
+          <w:rFonts w:asciiTheme="minorHAnsi" w:hAnsiTheme="minorHAnsi" w:cstheme="minorHAnsi"/>
+          <w:color w:val="464646"/>
+          <w:sz w:val="22"/>
+          <w:szCs w:val="22"/>
+        </w:rPr>
+      </w:pPr>
+      <w:r>
+        <w:rPr>
+          <w:rFonts w:asciiTheme="minorHAnsi" w:hAnsiTheme="minorHAnsi" w:cstheme="minorHAnsi"/>
+          <w:b/>
+          <w:bCs/>
+          <w:color w:val="464646"/>
+          <w:sz w:val="22"/>
+          <w:szCs w:val="22"/>
+        </w:rPr>
+        <w:t>DEFAULT</w:t>
+      </w:r>
+    </w:p>
+    <w:p>
+      <w:pPr>
+        <w:pStyle w:val="NormalWeb"/>
+        <w:shd w:val="clear" w:color="auto" w:fill="FFFFFF"/>
+        <w:spacing w:before="0" w:beforeAutospacing="0" w:after="150" w:afterAutospacing="0"/>
+        <w:rPr>
+          <w:rFonts w:asciiTheme="minorHAnsi" w:hAnsiTheme="minorHAnsi" w:cstheme="minorHAnsi"/>
+          <w:color w:val="464646"/>
+          <w:sz w:val="22"/>
+          <w:szCs w:val="22"/>
+        </w:rPr>
+      </w:pPr>
+      <w:r>
+        <w:rPr>
+          <w:rStyle w:val="Strong"/>
+          <w:rFonts w:asciiTheme="minorHAnsi" w:hAnsiTheme="minorHAnsi" w:cstheme="minorHAnsi"/>
+          <w:color w:val="464646"/>
+          <w:sz w:val="22"/>
+          <w:szCs w:val="22"/>
+        </w:rPr>
+        <w:t>DEFAULT</w:t>
+      </w:r>
+      <w:r>
+        <w:rPr>
+          <w:rStyle w:val="apple-converted-space"/>
+          <w:rFonts w:asciiTheme="minorHAnsi" w:hAnsiTheme="minorHAnsi" w:cstheme="minorHAnsi"/>
+          <w:color w:val="464646"/>
+          <w:sz w:val="22"/>
+          <w:szCs w:val="22"/>
+        </w:rPr>
+        <w:t> </w:t>
+      </w:r>
+      <w:r>
+        <w:rPr>
+          <w:rFonts w:asciiTheme="minorHAnsi" w:hAnsiTheme="minorHAnsi" w:cstheme="minorHAnsi"/>
+          <w:color w:val="464646"/>
+          <w:sz w:val="22"/>
+          <w:szCs w:val="22"/>
+        </w:rPr>
+        <w:t xml:space="preserve">isolation level, as the name states, uses the default isolation level of the datastore we are </w:t>
+      </w:r>
+      <w:proofErr w:type="gramStart"/>
+      <w:r>
+        <w:rPr>
+          <w:rFonts w:asciiTheme="minorHAnsi" w:hAnsiTheme="minorHAnsi" w:cstheme="minorHAnsi"/>
+          <w:color w:val="464646"/>
+          <w:sz w:val="22"/>
+          <w:szCs w:val="22"/>
+        </w:rPr>
+        <w:t>actually connecting</w:t>
+      </w:r>
+      <w:proofErr w:type="gramEnd"/>
+      <w:r>
+        <w:rPr>
+          <w:rFonts w:asciiTheme="minorHAnsi" w:hAnsiTheme="minorHAnsi" w:cstheme="minorHAnsi"/>
+          <w:color w:val="464646"/>
+          <w:sz w:val="22"/>
+          <w:szCs w:val="22"/>
+        </w:rPr>
+        <w:t xml:space="preserve"> from our application.</w:t>
+      </w:r>
+    </w:p>
+    <w:p>
+      <w:pPr>
+        <w:pStyle w:val="Heading2"/>
+        <w:shd w:val="clear" w:color="auto" w:fill="FFFFFF"/>
+        <w:spacing w:before="300" w:after="225"/>
+        <w:rPr>
+          <w:rFonts w:asciiTheme="minorHAnsi" w:hAnsiTheme="minorHAnsi" w:cstheme="minorHAnsi"/>
+          <w:color w:val="464646"/>
+          <w:sz w:val="22"/>
+          <w:szCs w:val="22"/>
+        </w:rPr>
+      </w:pPr>
+      <w:r>
+        <w:rPr>
+          <w:rFonts w:asciiTheme="minorHAnsi" w:hAnsiTheme="minorHAnsi" w:cstheme="minorHAnsi"/>
+          <w:b/>
+          <w:bCs/>
+          <w:color w:val="464646"/>
+          <w:sz w:val="22"/>
+          <w:szCs w:val="22"/>
+        </w:rPr>
+        <w:t>Summary</w:t>
+      </w:r>
+    </w:p>
+    <w:p>
+      <w:pPr>
+        <w:pStyle w:val="NormalWeb"/>
+        <w:shd w:val="clear" w:color="auto" w:fill="FFFFFF"/>
+        <w:spacing w:before="0" w:beforeAutospacing="0" w:after="150" w:afterAutospacing="0"/>
+        <w:rPr>
+          <w:rFonts w:asciiTheme="minorHAnsi" w:hAnsiTheme="minorHAnsi" w:cstheme="minorHAnsi"/>
+          <w:color w:val="464646"/>
+          <w:sz w:val="22"/>
+          <w:szCs w:val="22"/>
+        </w:rPr>
+      </w:pPr>
+      <w:r>
+        <w:rPr>
+          <w:rFonts w:asciiTheme="minorHAnsi" w:hAnsiTheme="minorHAnsi" w:cstheme="minorHAnsi"/>
+          <w:color w:val="464646"/>
+          <w:sz w:val="22"/>
+          <w:szCs w:val="22"/>
+        </w:rPr>
+        <w:t>To summarize, the existing relationship between isolation level and read phenomena may be expressed in the following table:</w:t>
+      </w:r>
+    </w:p>
+    <w:tbl>
+      <w:tblPr>
+        <w:tblW w:w="0" w:type="auto"/>
+        <w:tblBorders>
+          <w:top w:val="single" w:sz="6" w:space="0" w:color="888888"/>
+          <w:left w:val="single" w:sz="6" w:space="0" w:color="888888"/>
+          <w:bottom w:val="single" w:sz="6" w:space="0" w:color="888888"/>
+          <w:right w:val="single" w:sz="6" w:space="0" w:color="888888"/>
+        </w:tblBorders>
+        <w:tblCellMar>
+          <w:top w:w="15" w:type="dxa"/>
+          <w:left w:w="15" w:type="dxa"/>
+          <w:bottom w:w="15" w:type="dxa"/>
+          <w:right w:w="15" w:type="dxa"/>
+        </w:tblCellMar>
+        <w:tblLook w:val="04A0" w:firstRow="1" w:lastRow="0" w:firstColumn="1" w:lastColumn="0" w:noHBand="0" w:noVBand="1"/>
+      </w:tblPr>
+      <w:tblGrid>
+        <w:gridCol w:w="2224"/>
+        <w:gridCol w:w="1134"/>
+        <w:gridCol w:w="2119"/>
+        <w:gridCol w:w="1540"/>
+      </w:tblGrid>
+      <w:tr>
+        <w:tc>
+          <w:tcPr>
+            <w:tcW w:w="0" w:type="auto"/>
+            <w:tcBorders>
+              <w:bottom w:val="single" w:sz="6" w:space="0" w:color="888888"/>
+              <w:right w:val="single" w:sz="6" w:space="0" w:color="888888"/>
+            </w:tcBorders>
+            <w:shd w:val="clear" w:color="auto" w:fill="F5F5F5"/>
+            <w:tcMar>
+              <w:top w:w="75" w:type="dxa"/>
+              <w:left w:w="75" w:type="dxa"/>
+              <w:bottom w:w="75" w:type="dxa"/>
+              <w:right w:w="75" w:type="dxa"/>
+            </w:tcMar>
+            <w:vAlign w:val="center"/>
+            <w:hideMark/>
+          </w:tcPr>
+          <w:p>
+            <w:pPr>
+              <w:jc w:val="center"/>
+              <w:rPr>
+                <w:rFonts w:cstheme="minorHAnsi"/>
+              </w:rPr>
+            </w:pPr>
+            <w:r>
+              <w:rPr>
+                <w:rFonts w:cstheme="minorHAnsi"/>
+              </w:rPr>
+              <w:t> </w:t>
+            </w:r>
+          </w:p>
+        </w:tc>
+        <w:tc>
+          <w:tcPr>
+            <w:tcW w:w="0" w:type="auto"/>
+            <w:tcBorders>
+              <w:bottom w:val="single" w:sz="6" w:space="0" w:color="888888"/>
+              <w:right w:val="single" w:sz="6" w:space="0" w:color="888888"/>
+            </w:tcBorders>
+            <w:shd w:val="clear" w:color="auto" w:fill="F5F5F5"/>
+            <w:tcMar>
+              <w:top w:w="75" w:type="dxa"/>
+              <w:left w:w="75" w:type="dxa"/>
+              <w:bottom w:w="75" w:type="dxa"/>
+              <w:right w:w="75" w:type="dxa"/>
+            </w:tcMar>
+            <w:vAlign w:val="center"/>
+            <w:hideMark/>
+          </w:tcPr>
+          <w:p>
+            <w:pPr>
+              <w:jc w:val="center"/>
+              <w:rPr>
+                <w:rFonts w:cstheme="minorHAnsi"/>
+              </w:rPr>
+            </w:pPr>
+            <w:r>
+              <w:rPr>
+                <w:rStyle w:val="Strong"/>
+                <w:rFonts w:cstheme="minorHAnsi"/>
+              </w:rPr>
+              <w:t>dirty reads</w:t>
+            </w:r>
+          </w:p>
+        </w:tc>
+        <w:tc>
+          <w:tcPr>
+            <w:tcW w:w="0" w:type="auto"/>
+            <w:tcBorders>
+              <w:bottom w:val="single" w:sz="6" w:space="0" w:color="888888"/>
+              <w:right w:val="single" w:sz="6" w:space="0" w:color="888888"/>
+            </w:tcBorders>
+            <w:shd w:val="clear" w:color="auto" w:fill="F5F5F5"/>
+            <w:tcMar>
+              <w:top w:w="75" w:type="dxa"/>
+              <w:left w:w="75" w:type="dxa"/>
+              <w:bottom w:w="75" w:type="dxa"/>
+              <w:right w:w="75" w:type="dxa"/>
+            </w:tcMar>
+            <w:vAlign w:val="center"/>
+            <w:hideMark/>
+          </w:tcPr>
+          <w:p>
+            <w:pPr>
+              <w:jc w:val="center"/>
+              <w:rPr>
+                <w:rFonts w:cstheme="minorHAnsi"/>
+              </w:rPr>
+            </w:pPr>
+            <w:r>
+              <w:rPr>
+                <w:rStyle w:val="Strong"/>
+                <w:rFonts w:cstheme="minorHAnsi"/>
+              </w:rPr>
+              <w:t>non-repeatable reads</w:t>
+            </w:r>
+          </w:p>
+        </w:tc>
+        <w:tc>
+          <w:tcPr>
+            <w:tcW w:w="0" w:type="auto"/>
+            <w:tcBorders>
+              <w:bottom w:val="single" w:sz="6" w:space="0" w:color="888888"/>
+              <w:right w:val="single" w:sz="6" w:space="0" w:color="888888"/>
+            </w:tcBorders>
+            <w:shd w:val="clear" w:color="auto" w:fill="F5F5F5"/>
+            <w:tcMar>
+              <w:top w:w="75" w:type="dxa"/>
+              <w:left w:w="75" w:type="dxa"/>
+              <w:bottom w:w="75" w:type="dxa"/>
+              <w:right w:w="75" w:type="dxa"/>
+            </w:tcMar>
+            <w:vAlign w:val="center"/>
+            <w:hideMark/>
+          </w:tcPr>
+          <w:p>
+            <w:pPr>
+              <w:jc w:val="center"/>
+              <w:rPr>
+                <w:rFonts w:cstheme="minorHAnsi"/>
+              </w:rPr>
+            </w:pPr>
+            <w:r>
+              <w:rPr>
+                <w:rStyle w:val="Strong"/>
+                <w:rFonts w:cstheme="minorHAnsi"/>
+              </w:rPr>
+              <w:t>phantom reads</w:t>
+            </w:r>
+          </w:p>
+        </w:tc>
+      </w:tr>
+      <w:tr>
+        <w:tc>
+          <w:tcPr>
+            <w:tcW w:w="0" w:type="auto"/>
+            <w:tcBorders>
+              <w:bottom w:val="single" w:sz="6" w:space="0" w:color="888888"/>
+              <w:right w:val="single" w:sz="6" w:space="0" w:color="888888"/>
+            </w:tcBorders>
+            <w:shd w:val="clear" w:color="auto" w:fill="F5F5F5"/>
+            <w:tcMar>
+              <w:top w:w="75" w:type="dxa"/>
+              <w:left w:w="75" w:type="dxa"/>
+              <w:bottom w:w="75" w:type="dxa"/>
+              <w:right w:w="75" w:type="dxa"/>
+            </w:tcMar>
+            <w:vAlign w:val="center"/>
+            <w:hideMark/>
+          </w:tcPr>
+          <w:p>
+            <w:pPr>
+              <w:rPr>
+                <w:rFonts w:cstheme="minorHAnsi"/>
+              </w:rPr>
+            </w:pPr>
+            <w:r>
+              <w:rPr>
+                <w:rStyle w:val="Strong"/>
+                <w:rFonts w:cstheme="minorHAnsi"/>
+              </w:rPr>
+              <w:t>READ_UNCOMMITTED</w:t>
+            </w:r>
+          </w:p>
+        </w:tc>
+        <w:tc>
+          <w:tcPr>
+            <w:tcW w:w="0" w:type="auto"/>
+            <w:tcBorders>
+              <w:bottom w:val="single" w:sz="6" w:space="0" w:color="888888"/>
+              <w:right w:val="single" w:sz="6" w:space="0" w:color="888888"/>
+            </w:tcBorders>
+            <w:shd w:val="clear" w:color="auto" w:fill="F5F5F5"/>
+            <w:tcMar>
+              <w:top w:w="75" w:type="dxa"/>
+              <w:left w:w="75" w:type="dxa"/>
+              <w:bottom w:w="75" w:type="dxa"/>
+              <w:right w:w="75" w:type="dxa"/>
+            </w:tcMar>
+            <w:vAlign w:val="center"/>
+            <w:hideMark/>
+          </w:tcPr>
+          <w:p>
+            <w:pPr>
+              <w:jc w:val="center"/>
+              <w:rPr>
+                <w:rFonts w:cstheme="minorHAnsi"/>
+              </w:rPr>
+            </w:pPr>
+            <w:r>
+              <w:rPr>
+                <w:rFonts w:cstheme="minorHAnsi"/>
+              </w:rPr>
+              <w:t>yes</w:t>
+            </w:r>
+          </w:p>
+        </w:tc>
+        <w:tc>
+          <w:tcPr>
+            <w:tcW w:w="0" w:type="auto"/>
+            <w:tcBorders>
+              <w:bottom w:val="single" w:sz="6" w:space="0" w:color="888888"/>
+              <w:right w:val="single" w:sz="6" w:space="0" w:color="888888"/>
+            </w:tcBorders>
+            <w:shd w:val="clear" w:color="auto" w:fill="F5F5F5"/>
+            <w:tcMar>
+              <w:top w:w="75" w:type="dxa"/>
+              <w:left w:w="75" w:type="dxa"/>
+              <w:bottom w:w="75" w:type="dxa"/>
+              <w:right w:w="75" w:type="dxa"/>
+            </w:tcMar>
+            <w:vAlign w:val="center"/>
+            <w:hideMark/>
+          </w:tcPr>
+          <w:p>
+            <w:pPr>
+              <w:jc w:val="center"/>
+              <w:rPr>
+                <w:rFonts w:cstheme="minorHAnsi"/>
+              </w:rPr>
+            </w:pPr>
+            <w:r>
+              <w:rPr>
+                <w:rFonts w:cstheme="minorHAnsi"/>
+              </w:rPr>
+              <w:t>yes</w:t>
+            </w:r>
+          </w:p>
+        </w:tc>
+        <w:tc>
+          <w:tcPr>
+            <w:tcW w:w="0" w:type="auto"/>
+            <w:tcBorders>
+              <w:bottom w:val="single" w:sz="6" w:space="0" w:color="888888"/>
+              <w:right w:val="single" w:sz="6" w:space="0" w:color="888888"/>
+            </w:tcBorders>
+            <w:shd w:val="clear" w:color="auto" w:fill="F5F5F5"/>
+            <w:tcMar>
+              <w:top w:w="75" w:type="dxa"/>
+              <w:left w:w="75" w:type="dxa"/>
+              <w:bottom w:w="75" w:type="dxa"/>
+              <w:right w:w="75" w:type="dxa"/>
+            </w:tcMar>
+            <w:vAlign w:val="center"/>
+            <w:hideMark/>
+          </w:tcPr>
+          <w:p>
+            <w:pPr>
+              <w:jc w:val="center"/>
+              <w:rPr>
+                <w:rFonts w:cstheme="minorHAnsi"/>
+              </w:rPr>
+            </w:pPr>
+            <w:r>
+              <w:rPr>
+                <w:rFonts w:cstheme="minorHAnsi"/>
+              </w:rPr>
+              <w:t>yes</w:t>
+            </w:r>
+          </w:p>
+        </w:tc>
+      </w:tr>
+      <w:tr>
+        <w:tc>
+          <w:tcPr>
+            <w:tcW w:w="0" w:type="auto"/>
+            <w:tcBorders>
+              <w:bottom w:val="single" w:sz="6" w:space="0" w:color="888888"/>
+              <w:right w:val="single" w:sz="6" w:space="0" w:color="888888"/>
+            </w:tcBorders>
+            <w:shd w:val="clear" w:color="auto" w:fill="F5F5F5"/>
+            <w:tcMar>
+              <w:top w:w="75" w:type="dxa"/>
+              <w:left w:w="75" w:type="dxa"/>
+              <w:bottom w:w="75" w:type="dxa"/>
+              <w:right w:w="75" w:type="dxa"/>
+            </w:tcMar>
+            <w:vAlign w:val="center"/>
+            <w:hideMark/>
+          </w:tcPr>
+          <w:p>
+            <w:pPr>
+              <w:rPr>
+                <w:rFonts w:cstheme="minorHAnsi"/>
+              </w:rPr>
+            </w:pPr>
+            <w:r>
+              <w:rPr>
+                <w:rStyle w:val="Strong"/>
+                <w:rFonts w:cstheme="minorHAnsi"/>
+              </w:rPr>
+              <w:t>READ_COMMITTED</w:t>
+            </w:r>
+          </w:p>
+        </w:tc>
+        <w:tc>
+          <w:tcPr>
+            <w:tcW w:w="0" w:type="auto"/>
+            <w:tcBorders>
+              <w:bottom w:val="single" w:sz="6" w:space="0" w:color="888888"/>
+              <w:right w:val="single" w:sz="6" w:space="0" w:color="888888"/>
+            </w:tcBorders>
+            <w:shd w:val="clear" w:color="auto" w:fill="F5F5F5"/>
+            <w:tcMar>
+              <w:top w:w="75" w:type="dxa"/>
+              <w:left w:w="75" w:type="dxa"/>
+              <w:bottom w:w="75" w:type="dxa"/>
+              <w:right w:w="75" w:type="dxa"/>
+            </w:tcMar>
+            <w:vAlign w:val="center"/>
+            <w:hideMark/>
+          </w:tcPr>
+          <w:p>
+            <w:pPr>
+              <w:jc w:val="center"/>
+              <w:rPr>
+                <w:rFonts w:cstheme="minorHAnsi"/>
+              </w:rPr>
+            </w:pPr>
+            <w:r>
+              <w:rPr>
+                <w:rFonts w:cstheme="minorHAnsi"/>
+              </w:rPr>
+              <w:t>no</w:t>
+            </w:r>
+          </w:p>
+        </w:tc>
+        <w:tc>
+          <w:tcPr>
+            <w:tcW w:w="0" w:type="auto"/>
+            <w:tcBorders>
+              <w:bottom w:val="single" w:sz="6" w:space="0" w:color="888888"/>
+              <w:right w:val="single" w:sz="6" w:space="0" w:color="888888"/>
+            </w:tcBorders>
+            <w:shd w:val="clear" w:color="auto" w:fill="F5F5F5"/>
+            <w:tcMar>
+              <w:top w:w="75" w:type="dxa"/>
+              <w:left w:w="75" w:type="dxa"/>
+              <w:bottom w:w="75" w:type="dxa"/>
+              <w:right w:w="75" w:type="dxa"/>
+            </w:tcMar>
+            <w:vAlign w:val="center"/>
+            <w:hideMark/>
+          </w:tcPr>
+          <w:p>
+            <w:pPr>
+              <w:jc w:val="center"/>
+              <w:rPr>
+                <w:rFonts w:cstheme="minorHAnsi"/>
+              </w:rPr>
+            </w:pPr>
+            <w:r>
+              <w:rPr>
+                <w:rFonts w:cstheme="minorHAnsi"/>
+              </w:rPr>
+              <w:t>yes</w:t>
+            </w:r>
+          </w:p>
+        </w:tc>
+        <w:tc>
+          <w:tcPr>
+            <w:tcW w:w="0" w:type="auto"/>
+            <w:tcBorders>
+              <w:bottom w:val="single" w:sz="6" w:space="0" w:color="888888"/>
+              <w:right w:val="single" w:sz="6" w:space="0" w:color="888888"/>
+            </w:tcBorders>
+            <w:shd w:val="clear" w:color="auto" w:fill="F5F5F5"/>
+            <w:tcMar>
+              <w:top w:w="75" w:type="dxa"/>
+              <w:left w:w="75" w:type="dxa"/>
+              <w:bottom w:w="75" w:type="dxa"/>
+              <w:right w:w="75" w:type="dxa"/>
+            </w:tcMar>
+            <w:vAlign w:val="center"/>
+            <w:hideMark/>
+          </w:tcPr>
+          <w:p>
+            <w:pPr>
+              <w:jc w:val="center"/>
+              <w:rPr>
+                <w:rFonts w:cstheme="minorHAnsi"/>
+              </w:rPr>
+            </w:pPr>
+            <w:r>
+              <w:rPr>
+                <w:rFonts w:cstheme="minorHAnsi"/>
+              </w:rPr>
+              <w:t>yes</w:t>
+            </w:r>
+          </w:p>
+        </w:tc>
+      </w:tr>
+      <w:tr>
+        <w:tc>
+          <w:tcPr>
+            <w:tcW w:w="0" w:type="auto"/>
+            <w:tcBorders>
+              <w:bottom w:val="single" w:sz="6" w:space="0" w:color="888888"/>
+              <w:right w:val="single" w:sz="6" w:space="0" w:color="888888"/>
+            </w:tcBorders>
+            <w:shd w:val="clear" w:color="auto" w:fill="F5F5F5"/>
+            <w:tcMar>
+              <w:top w:w="75" w:type="dxa"/>
+              <w:left w:w="75" w:type="dxa"/>
+              <w:bottom w:w="75" w:type="dxa"/>
+              <w:right w:w="75" w:type="dxa"/>
+            </w:tcMar>
+            <w:vAlign w:val="center"/>
+            <w:hideMark/>
+          </w:tcPr>
+          <w:p>
+            <w:pPr>
+              <w:rPr>
+                <w:rFonts w:cstheme="minorHAnsi"/>
+              </w:rPr>
+            </w:pPr>
+            <w:r>
+              <w:rPr>
+                <w:rStyle w:val="Strong"/>
+                <w:rFonts w:cstheme="minorHAnsi"/>
+              </w:rPr>
+              <w:t>REPEATABLE_READ</w:t>
+            </w:r>
+          </w:p>
+        </w:tc>
+        <w:tc>
+          <w:tcPr>
+            <w:tcW w:w="0" w:type="auto"/>
+            <w:tcBorders>
+              <w:bottom w:val="single" w:sz="6" w:space="0" w:color="888888"/>
+              <w:right w:val="single" w:sz="6" w:space="0" w:color="888888"/>
+            </w:tcBorders>
+            <w:shd w:val="clear" w:color="auto" w:fill="F5F5F5"/>
+            <w:tcMar>
+              <w:top w:w="75" w:type="dxa"/>
+              <w:left w:w="75" w:type="dxa"/>
+              <w:bottom w:w="75" w:type="dxa"/>
+              <w:right w:w="75" w:type="dxa"/>
+            </w:tcMar>
+            <w:vAlign w:val="center"/>
+            <w:hideMark/>
+          </w:tcPr>
+          <w:p>
+            <w:pPr>
+              <w:jc w:val="center"/>
+              <w:rPr>
+                <w:rFonts w:cstheme="minorHAnsi"/>
+              </w:rPr>
+            </w:pPr>
+            <w:r>
+              <w:rPr>
+                <w:rFonts w:cstheme="minorHAnsi"/>
+              </w:rPr>
+              <w:t>no</w:t>
+            </w:r>
+          </w:p>
+        </w:tc>
+        <w:tc>
+          <w:tcPr>
+            <w:tcW w:w="0" w:type="auto"/>
+            <w:tcBorders>
+              <w:bottom w:val="single" w:sz="6" w:space="0" w:color="888888"/>
+              <w:right w:val="single" w:sz="6" w:space="0" w:color="888888"/>
+            </w:tcBorders>
+            <w:shd w:val="clear" w:color="auto" w:fill="F5F5F5"/>
+            <w:tcMar>
+              <w:top w:w="75" w:type="dxa"/>
+              <w:left w:w="75" w:type="dxa"/>
+              <w:bottom w:w="75" w:type="dxa"/>
+              <w:right w:w="75" w:type="dxa"/>
+            </w:tcMar>
+            <w:vAlign w:val="center"/>
+            <w:hideMark/>
+          </w:tcPr>
+          <w:p>
+            <w:pPr>
+              <w:jc w:val="center"/>
+              <w:rPr>
+                <w:rFonts w:cstheme="minorHAnsi"/>
+              </w:rPr>
+            </w:pPr>
+            <w:r>
+              <w:rPr>
+                <w:rFonts w:cstheme="minorHAnsi"/>
+              </w:rPr>
+              <w:t>no</w:t>
+            </w:r>
+          </w:p>
+        </w:tc>
+        <w:tc>
+          <w:tcPr>
+            <w:tcW w:w="0" w:type="auto"/>
+            <w:tcBorders>
+              <w:bottom w:val="single" w:sz="6" w:space="0" w:color="888888"/>
+              <w:right w:val="single" w:sz="6" w:space="0" w:color="888888"/>
+            </w:tcBorders>
+            <w:shd w:val="clear" w:color="auto" w:fill="F5F5F5"/>
+            <w:tcMar>
+              <w:top w:w="75" w:type="dxa"/>
+              <w:left w:w="75" w:type="dxa"/>
+              <w:bottom w:w="75" w:type="dxa"/>
+              <w:right w:w="75" w:type="dxa"/>
+            </w:tcMar>
+            <w:vAlign w:val="center"/>
+            <w:hideMark/>
+          </w:tcPr>
+          <w:p>
+            <w:pPr>
+              <w:jc w:val="center"/>
+              <w:rPr>
+                <w:rFonts w:cstheme="minorHAnsi"/>
+              </w:rPr>
+            </w:pPr>
+            <w:r>
+              <w:rPr>
+                <w:rFonts w:cstheme="minorHAnsi"/>
+              </w:rPr>
+              <w:t>yes</w:t>
+            </w:r>
+          </w:p>
+        </w:tc>
+      </w:tr>
+      <w:tr>
+        <w:tc>
+          <w:tcPr>
+            <w:tcW w:w="0" w:type="auto"/>
+            <w:tcBorders>
+              <w:bottom w:val="single" w:sz="6" w:space="0" w:color="888888"/>
+              <w:right w:val="single" w:sz="6" w:space="0" w:color="888888"/>
+            </w:tcBorders>
+            <w:shd w:val="clear" w:color="auto" w:fill="F5F5F5"/>
+            <w:tcMar>
+              <w:top w:w="75" w:type="dxa"/>
+              <w:left w:w="75" w:type="dxa"/>
+              <w:bottom w:w="75" w:type="dxa"/>
+              <w:right w:w="75" w:type="dxa"/>
+            </w:tcMar>
+            <w:vAlign w:val="center"/>
+            <w:hideMark/>
+          </w:tcPr>
+          <w:p>
+            <w:pPr>
+              <w:rPr>
+                <w:rFonts w:cstheme="minorHAnsi"/>
+              </w:rPr>
+            </w:pPr>
+            <w:r>
+              <w:rPr>
+                <w:rStyle w:val="Strong"/>
+                <w:rFonts w:cstheme="minorHAnsi"/>
+              </w:rPr>
+              <w:t>SERIALIZABLE</w:t>
+            </w:r>
+          </w:p>
+        </w:tc>
+        <w:tc>
+          <w:tcPr>
+            <w:tcW w:w="0" w:type="auto"/>
+            <w:tcBorders>
+              <w:bottom w:val="single" w:sz="6" w:space="0" w:color="888888"/>
+              <w:right w:val="single" w:sz="6" w:space="0" w:color="888888"/>
+            </w:tcBorders>
+            <w:shd w:val="clear" w:color="auto" w:fill="F5F5F5"/>
+            <w:tcMar>
+              <w:top w:w="75" w:type="dxa"/>
+              <w:left w:w="75" w:type="dxa"/>
+              <w:bottom w:w="75" w:type="dxa"/>
+              <w:right w:w="75" w:type="dxa"/>
+            </w:tcMar>
+            <w:vAlign w:val="center"/>
+            <w:hideMark/>
+          </w:tcPr>
+          <w:p>
+            <w:pPr>
+              <w:jc w:val="center"/>
+              <w:rPr>
+                <w:rFonts w:cstheme="minorHAnsi"/>
+              </w:rPr>
+            </w:pPr>
+            <w:r>
+              <w:rPr>
+                <w:rFonts w:cstheme="minorHAnsi"/>
+              </w:rPr>
+              <w:t>no</w:t>
+            </w:r>
+          </w:p>
+        </w:tc>
+        <w:tc>
+          <w:tcPr>
+            <w:tcW w:w="0" w:type="auto"/>
+            <w:tcBorders>
+              <w:bottom w:val="single" w:sz="6" w:space="0" w:color="888888"/>
+              <w:right w:val="single" w:sz="6" w:space="0" w:color="888888"/>
+            </w:tcBorders>
+            <w:shd w:val="clear" w:color="auto" w:fill="F5F5F5"/>
+            <w:tcMar>
+              <w:top w:w="75" w:type="dxa"/>
+              <w:left w:w="75" w:type="dxa"/>
+              <w:bottom w:w="75" w:type="dxa"/>
+              <w:right w:w="75" w:type="dxa"/>
+            </w:tcMar>
+            <w:vAlign w:val="center"/>
+            <w:hideMark/>
+          </w:tcPr>
+          <w:p>
+            <w:pPr>
+              <w:jc w:val="center"/>
+              <w:rPr>
+                <w:rFonts w:cstheme="minorHAnsi"/>
+              </w:rPr>
+            </w:pPr>
+            <w:r>
+              <w:rPr>
+                <w:rFonts w:cstheme="minorHAnsi"/>
+              </w:rPr>
+              <w:t>no</w:t>
+            </w:r>
+          </w:p>
+        </w:tc>
+        <w:tc>
+          <w:tcPr>
+            <w:tcW w:w="0" w:type="auto"/>
+            <w:tcBorders>
+              <w:bottom w:val="single" w:sz="6" w:space="0" w:color="888888"/>
+              <w:right w:val="single" w:sz="6" w:space="0" w:color="888888"/>
+            </w:tcBorders>
+            <w:shd w:val="clear" w:color="auto" w:fill="F5F5F5"/>
+            <w:tcMar>
+              <w:top w:w="75" w:type="dxa"/>
+              <w:left w:w="75" w:type="dxa"/>
+              <w:bottom w:w="75" w:type="dxa"/>
+              <w:right w:w="75" w:type="dxa"/>
+            </w:tcMar>
+            <w:vAlign w:val="center"/>
+            <w:hideMark/>
+          </w:tcPr>
+          <w:p>
+            <w:pPr>
+              <w:jc w:val="center"/>
+              <w:rPr>
+                <w:rFonts w:cstheme="minorHAnsi"/>
+              </w:rPr>
+            </w:pPr>
+            <w:r>
+              <w:rPr>
+                <w:rFonts w:cstheme="minorHAnsi"/>
+              </w:rPr>
+              <w:t>no</w:t>
+            </w:r>
+          </w:p>
+        </w:tc>
+      </w:tr>
+    </w:tbl>
+    <w:p>
+      <w:pPr>
+        <w:spacing w:after="0" w:line="240" w:lineRule="auto"/>
       </w:pPr>
     </w:p>
     <w:sectPr>
@@ -24168,6 +27551,29 @@
     <w:name w:val="Normal"/>
     <w:qFormat/>
   </w:style>
+  <w:style w:type="paragraph" w:styleId="Heading2">
+    <w:name w:val="heading 2"/>
+    <w:basedOn w:val="Normal"/>
+    <w:next w:val="Normal"/>
+    <w:link w:val="Heading2Char"/>
+    <w:uiPriority w:val="9"/>
+    <w:semiHidden/>
+    <w:unhideWhenUsed/>
+    <w:qFormat/>
+    <w:rsid w:val="00B52ED5"/>
+    <w:pPr>
+      <w:keepNext/>
+      <w:keepLines/>
+      <w:spacing w:before="40" w:after="0"/>
+      <w:outlineLvl w:val="1"/>
+    </w:pPr>
+    <w:rPr>
+      <w:rFonts w:asciiTheme="majorHAnsi" w:eastAsiaTheme="majorEastAsia" w:hAnsiTheme="majorHAnsi" w:cstheme="majorBidi"/>
+      <w:color w:val="2F5496" w:themeColor="accent1" w:themeShade="BF"/>
+      <w:sz w:val="26"/>
+      <w:szCs w:val="26"/>
+    </w:rPr>
+  </w:style>
   <w:style w:type="paragraph" w:styleId="Heading4">
     <w:name w:val="heading 4"/>
     <w:basedOn w:val="Normal"/>
@@ -24396,6 +27802,31 @@
       <w:sz w:val="24"/>
       <w:szCs w:val="24"/>
       <w:lang w:eastAsia="en-IN"/>
+    </w:rPr>
+  </w:style>
+  <w:style w:type="character" w:customStyle="1" w:styleId="Heading2Char">
+    <w:name w:val="Heading 2 Char"/>
+    <w:basedOn w:val="DefaultParagraphFont"/>
+    <w:link w:val="Heading2"/>
+    <w:uiPriority w:val="9"/>
+    <w:semiHidden/>
+    <w:rsid w:val="00B52ED5"/>
+    <w:rPr>
+      <w:rFonts w:asciiTheme="majorHAnsi" w:eastAsiaTheme="majorEastAsia" w:hAnsiTheme="majorHAnsi" w:cstheme="majorBidi"/>
+      <w:color w:val="2F5496" w:themeColor="accent1" w:themeShade="BF"/>
+      <w:sz w:val="26"/>
+      <w:szCs w:val="26"/>
+    </w:rPr>
+  </w:style>
+  <w:style w:type="character" w:styleId="Strong">
+    <w:name w:val="Strong"/>
+    <w:basedOn w:val="DefaultParagraphFont"/>
+    <w:uiPriority w:val="22"/>
+    <w:qFormat/>
+    <w:rsid w:val="00B52ED5"/>
+    <w:rPr>
+      <w:b/>
+      <w:bCs/>
     </w:rPr>
   </w:style>
 </w:styles>

</xml_diff>